<commit_message>
Updates to finalize the OB Widget documentation, including the generic styling guide.
</commit_message>
<xml_diff>
--- a/OB Widget v1.0.0 Doc.docx
+++ b/OB Widget v1.0.0 Doc.docx
@@ -17,7 +17,26 @@
         <w:t>8/21/2015</w:t>
       </w:r>
     </w:p>
-    <w:p/>
+    <w:p>
+      <w:pPr>
+        <w:rPr>
+          <w:b/>
+        </w:rPr>
+      </w:pPr>
+    </w:p>
+    <w:p>
+      <w:pPr>
+        <w:rPr>
+          <w:b/>
+        </w:rPr>
+      </w:pPr>
+      <w:r>
+        <w:rPr>
+          <w:b/>
+        </w:rPr>
+        <w:t>OB Widget v1.0.0</w:t>
+      </w:r>
+    </w:p>
     <w:p>
       <w:r>
         <w:t>The OB Widget is a reusable pattern for injecting an Optimal Blue application widget on a customer page using plain web standards and a simplified interface for customer integration.</w:t>
@@ -80,7 +99,6 @@
         <w:t>Include an html tag element, such as a DIV tag, with an ID that matches the ID argument used to inject the Widget.</w:t>
       </w:r>
     </w:p>
-    <w:p/>
     <w:p>
       <w:r>
         <w:t>Examples for the three requirements are as follows:</w:t>
@@ -161,13 +179,7 @@
         <w:tab/>
       </w:r>
       <w:r>
-        <w:t>OBWidget.initOBWidget('self', cssUrl, '350px', '750px', 'none', 'OBWidget', resultsUrl, null, true</w:t>
-      </w:r>
-      <w:r>
-        <w:t>, true</w:t>
-      </w:r>
-      <w:r>
-        <w:t>);</w:t>
+        <w:t>OBWidget.initOBWidget('self', cssUrl, '350px', '750px', 'none', 'OBWidget', resultsUrl, '//localhost:62900/api/search/show/1/2/3', null, true, true);</w:t>
       </w:r>
     </w:p>
     <w:p>
@@ -201,8 +213,28 @@
       </w:r>
     </w:p>
     <w:p>
-      <w:r>
+      <w:pPr>
+        <w:rPr>
+          <w:b/>
+        </w:rPr>
+      </w:pPr>
+    </w:p>
+    <w:p>
+      <w:pPr>
+        <w:rPr>
+          <w:b/>
+        </w:rPr>
+      </w:pPr>
+      <w:r>
+        <w:rPr>
+          <w:b/>
+        </w:rPr>
         <w:lastRenderedPageBreak/>
+        <w:t>OB Widget Arguments</w:t>
+      </w:r>
+    </w:p>
+    <w:p>
+      <w:r>
         <w:t>The arguments for the OB Widget initOBWidget function that injects the widget into the customer page are as follows:</w:t>
       </w:r>
     </w:p>
@@ -323,7 +355,43 @@
         </w:numPr>
       </w:pPr>
       <w:r>
-        <w:t>Internal API URL – (null) A string defining a custom API URL provided by Optimal Blue.</w:t>
+        <w:t>Search</w:t>
+      </w:r>
+      <w:r>
+        <w:t xml:space="preserve"> API URL – (</w:t>
+      </w:r>
+      <w:r>
+        <w:t>“</w:t>
+      </w:r>
+      <w:r>
+        <w:t>//localhost:62900/api/search/show/1/2/3</w:t>
+      </w:r>
+      <w:r>
+        <w:t>”</w:t>
+      </w:r>
+      <w:r>
+        <w:t>) A string defining a</w:t>
+      </w:r>
+      <w:r>
+        <w:t>n</w:t>
+      </w:r>
+      <w:r>
+        <w:t xml:space="preserve"> </w:t>
+      </w:r>
+      <w:r>
+        <w:t>API endpoint</w:t>
+      </w:r>
+      <w:r>
+        <w:t xml:space="preserve"> URL </w:t>
+      </w:r>
+      <w:r>
+        <w:t>provided by Optimal Blue</w:t>
+      </w:r>
+      <w:r>
+        <w:t xml:space="preserve"> for the search page</w:t>
+      </w:r>
+      <w:r>
+        <w:t>.</w:t>
       </w:r>
     </w:p>
     <w:p>
@@ -335,27 +403,31 @@
         </w:numPr>
       </w:pPr>
       <w:r>
-        <w:t xml:space="preserve">Search </w:t>
-      </w:r>
-      <w:r>
-        <w:t>f</w:t>
-      </w:r>
-      <w:r>
-        <w:t xml:space="preserve">lag – (true) A Boolean defining whether the page is the </w:t>
-      </w:r>
-      <w:r>
-        <w:t>search</w:t>
-      </w:r>
-      <w:r>
-        <w:t xml:space="preserve"> page on the customer website</w:t>
-      </w:r>
-      <w:r>
-        <w:t>, false is used for the results page</w:t>
-      </w:r>
-      <w:bookmarkStart w:id="0" w:name="_GoBack"/>
-      <w:bookmarkEnd w:id="0"/>
-      <w:r>
-        <w:t>.</w:t>
+        <w:t>Results</w:t>
+      </w:r>
+      <w:r>
+        <w:t xml:space="preserve"> API URL – (“</w:t>
+      </w:r>
+      <w:r>
+        <w:t>//localhost:62900/api/search/results</w:t>
+      </w:r>
+      <w:r>
+        <w:t>”) A string defining an API endpoint URL</w:t>
+      </w:r>
+      <w:r>
+        <w:t xml:space="preserve"> </w:t>
+      </w:r>
+      <w:r>
+        <w:t xml:space="preserve">provided by Optimal Blue for the </w:t>
+      </w:r>
+      <w:r>
+        <w:t>results</w:t>
+      </w:r>
+      <w:r>
+        <w:t xml:space="preserve"> page.</w:t>
+      </w:r>
+      <w:r>
+        <w:t xml:space="preserve"> </w:t>
       </w:r>
     </w:p>
     <w:p>
@@ -367,11 +439,1350 @@
         </w:numPr>
       </w:pPr>
       <w:r>
+        <w:t xml:space="preserve">Search </w:t>
+      </w:r>
+      <w:r>
+        <w:t>f</w:t>
+      </w:r>
+      <w:r>
+        <w:t xml:space="preserve">lag – (true) A Boolean defining whether the page is the </w:t>
+      </w:r>
+      <w:r>
+        <w:t>search</w:t>
+      </w:r>
+      <w:r>
+        <w:t xml:space="preserve"> page on the customer website</w:t>
+      </w:r>
+      <w:r>
+        <w:t>, false is used for the results page</w:t>
+      </w:r>
+      <w:r>
+        <w:t>.</w:t>
+      </w:r>
+    </w:p>
+    <w:p>
+      <w:pPr>
+        <w:pStyle w:val="ListParagraph"/>
+        <w:numPr>
+          <w:ilvl w:val="0"/>
+          <w:numId w:val="3"/>
+        </w:numPr>
+      </w:pPr>
+      <w:r>
         <w:t>Bootstrap CSS styling – (true) A Boolean defining whether the page uses the bootstrap framework or not for its default styling.</w:t>
       </w:r>
     </w:p>
     <w:p/>
-    <w:p/>
+    <w:p>
+      <w:pPr>
+        <w:rPr>
+          <w:b/>
+        </w:rPr>
+      </w:pPr>
+      <w:r>
+        <w:rPr>
+          <w:b/>
+        </w:rPr>
+        <w:t>CSS Skinning</w:t>
+      </w:r>
+    </w:p>
+    <w:p>
+      <w:r>
+        <w:t>The OB Widget takes an argument that is the last variable that toggles the forms to use the Twitter Bootstrap framework or to be plain, html elements with basic css styles. The second argument can also be used to pass in the relative URL of a CSS file that the widget will include as an external style sheet for custom skinning. Using this external style sheet the customer can skin and style either the default bootstrap styles or the generic unstyled css used by the OB Widget. To skin the bootstrap styles the customer should refer to the bootstrap version 3 documentation, found here:</w:t>
+      </w:r>
+    </w:p>
+    <w:p>
+      <w:hyperlink r:id="rId5" w:history="1">
+        <w:r>
+          <w:rPr>
+            <w:rStyle w:val="Hyperlink"/>
+          </w:rPr>
+          <w:t>http://getbootstrap.com/css/</w:t>
+        </w:r>
+      </w:hyperlink>
+    </w:p>
+    <w:p>
+      <w:r>
+        <w:t>If the customer opts to use the generic html version of the OB Widget, they can skin the form elements using the following set of general css classes and selectors built into the non-bootstrap OB Widget.</w:t>
+      </w:r>
+    </w:p>
+    <w:p>
+      <w:pPr>
+        <w:rPr>
+          <w:b/>
+        </w:rPr>
+      </w:pPr>
+    </w:p>
+    <w:p>
+      <w:pPr>
+        <w:rPr>
+          <w:b/>
+        </w:rPr>
+      </w:pPr>
+    </w:p>
+    <w:p>
+      <w:pPr>
+        <w:rPr>
+          <w:b/>
+        </w:rPr>
+      </w:pPr>
+    </w:p>
+    <w:p>
+      <w:pPr>
+        <w:rPr>
+          <w:b/>
+        </w:rPr>
+      </w:pPr>
+    </w:p>
+    <w:p>
+      <w:pPr>
+        <w:spacing w:line="240" w:lineRule="auto"/>
+        <w:rPr>
+          <w:b/>
+        </w:rPr>
+      </w:pPr>
+      <w:r>
+        <w:rPr>
+          <w:b/>
+        </w:rPr>
+        <w:lastRenderedPageBreak/>
+        <w:t>Generic CSS styles:</w:t>
+      </w:r>
+    </w:p>
+    <w:p>
+      <w:pPr>
+        <w:spacing w:line="240" w:lineRule="auto"/>
+        <w:rPr>
+          <w:b/>
+        </w:rPr>
+      </w:pPr>
+      <w:bookmarkStart w:id="0" w:name="_GoBack"/>
+      <w:bookmarkEnd w:id="0"/>
+    </w:p>
+    <w:p>
+      <w:pPr>
+        <w:spacing w:line="240" w:lineRule="auto"/>
+      </w:pPr>
+      <w:r>
+        <w:t>/* ===GLOBAL=== */</w:t>
+      </w:r>
+    </w:p>
+    <w:p>
+      <w:pPr>
+        <w:spacing w:line="240" w:lineRule="auto"/>
+      </w:pPr>
+      <w:r>
+        <w:t>.widthFull {</w:t>
+      </w:r>
+    </w:p>
+    <w:p>
+      <w:pPr>
+        <w:spacing w:line="240" w:lineRule="auto"/>
+      </w:pPr>
+      <w:r>
+        <w:t xml:space="preserve">    width: 100%;</w:t>
+      </w:r>
+    </w:p>
+    <w:p>
+      <w:pPr>
+        <w:spacing w:line="240" w:lineRule="auto"/>
+      </w:pPr>
+      <w:r>
+        <w:t>}</w:t>
+      </w:r>
+    </w:p>
+    <w:p>
+      <w:pPr>
+        <w:spacing w:line="240" w:lineRule="auto"/>
+      </w:pPr>
+      <w:r>
+        <w:t>.width98 {</w:t>
+      </w:r>
+    </w:p>
+    <w:p>
+      <w:pPr>
+        <w:spacing w:line="240" w:lineRule="auto"/>
+      </w:pPr>
+      <w:r>
+        <w:t xml:space="preserve">    width: 98%;</w:t>
+      </w:r>
+    </w:p>
+    <w:p>
+      <w:pPr>
+        <w:spacing w:line="240" w:lineRule="auto"/>
+      </w:pPr>
+      <w:r>
+        <w:t>}</w:t>
+      </w:r>
+    </w:p>
+    <w:p>
+      <w:pPr>
+        <w:spacing w:line="240" w:lineRule="auto"/>
+      </w:pPr>
+      <w:r>
+        <w:t>.widthTwoThirds {</w:t>
+      </w:r>
+    </w:p>
+    <w:p>
+      <w:pPr>
+        <w:spacing w:line="240" w:lineRule="auto"/>
+      </w:pPr>
+      <w:r>
+        <w:t xml:space="preserve">    width: 66%;</w:t>
+      </w:r>
+    </w:p>
+    <w:p>
+      <w:pPr>
+        <w:spacing w:line="240" w:lineRule="auto"/>
+      </w:pPr>
+      <w:r>
+        <w:t>}</w:t>
+      </w:r>
+    </w:p>
+    <w:p>
+      <w:pPr>
+        <w:spacing w:line="240" w:lineRule="auto"/>
+      </w:pPr>
+      <w:r>
+        <w:t>.widthQuarter {</w:t>
+      </w:r>
+    </w:p>
+    <w:p>
+      <w:pPr>
+        <w:spacing w:line="240" w:lineRule="auto"/>
+      </w:pPr>
+      <w:r>
+        <w:t xml:space="preserve">    display: inline-block;</w:t>
+      </w:r>
+    </w:p>
+    <w:p>
+      <w:pPr>
+        <w:spacing w:line="240" w:lineRule="auto"/>
+      </w:pPr>
+      <w:r>
+        <w:t xml:space="preserve">    width: 24%;</w:t>
+      </w:r>
+    </w:p>
+    <w:p>
+      <w:pPr>
+        <w:spacing w:line="240" w:lineRule="auto"/>
+      </w:pPr>
+      <w:r>
+        <w:t xml:space="preserve">    vertical-align: top;</w:t>
+      </w:r>
+    </w:p>
+    <w:p>
+      <w:pPr>
+        <w:spacing w:line="240" w:lineRule="auto"/>
+      </w:pPr>
+      <w:r>
+        <w:t>}</w:t>
+      </w:r>
+    </w:p>
+    <w:p>
+      <w:pPr>
+        <w:spacing w:line="240" w:lineRule="auto"/>
+      </w:pPr>
+      <w:r>
+        <w:t>/* ===Panel=== */</w:t>
+      </w:r>
+    </w:p>
+    <w:p>
+      <w:pPr>
+        <w:spacing w:line="240" w:lineRule="auto"/>
+      </w:pPr>
+      <w:r>
+        <w:t>#plainPanel {</w:t>
+      </w:r>
+    </w:p>
+    <w:p>
+      <w:pPr>
+        <w:spacing w:line="240" w:lineRule="auto"/>
+      </w:pPr>
+      <w:r>
+        <w:t xml:space="preserve">    border: 1px solid #F0F0F0;</w:t>
+      </w:r>
+    </w:p>
+    <w:p>
+      <w:pPr>
+        <w:spacing w:line="240" w:lineRule="auto"/>
+      </w:pPr>
+      <w:r>
+        <w:t>}</w:t>
+      </w:r>
+    </w:p>
+    <w:p>
+      <w:pPr>
+        <w:spacing w:line="240" w:lineRule="auto"/>
+      </w:pPr>
+      <w:r>
+        <w:t>#plainPanel #heading {</w:t>
+      </w:r>
+    </w:p>
+    <w:p>
+      <w:pPr>
+        <w:spacing w:line="240" w:lineRule="auto"/>
+      </w:pPr>
+      <w:r>
+        <w:t xml:space="preserve">        padding: .3em;</w:t>
+      </w:r>
+    </w:p>
+    <w:p>
+      <w:pPr>
+        <w:spacing w:line="240" w:lineRule="auto"/>
+      </w:pPr>
+      <w:r>
+        <w:t xml:space="preserve">   </w:t>
+      </w:r>
+      <w:r>
+        <w:t xml:space="preserve">     background-color: #F0F0F0;</w:t>
+      </w:r>
+    </w:p>
+    <w:p>
+      <w:pPr>
+        <w:spacing w:line="240" w:lineRule="auto"/>
+      </w:pPr>
+      <w:r>
+        <w:t>}</w:t>
+      </w:r>
+    </w:p>
+    <w:p>
+      <w:pPr>
+        <w:spacing w:line="240" w:lineRule="auto"/>
+      </w:pPr>
+      <w:r>
+        <w:t>/* ===Tabel=== */</w:t>
+      </w:r>
+    </w:p>
+    <w:p>
+      <w:pPr>
+        <w:spacing w:line="240" w:lineRule="auto"/>
+      </w:pPr>
+      <w:r>
+        <w:t>#plain-table {</w:t>
+      </w:r>
+    </w:p>
+    <w:p>
+      <w:pPr>
+        <w:spacing w:line="240" w:lineRule="auto"/>
+      </w:pPr>
+      <w:r>
+        <w:t>}</w:t>
+      </w:r>
+    </w:p>
+    <w:p>
+      <w:pPr>
+        <w:spacing w:line="240" w:lineRule="auto"/>
+      </w:pPr>
+      <w:r>
+        <w:t>table#plain-table thead {</w:t>
+      </w:r>
+    </w:p>
+    <w:p>
+      <w:pPr>
+        <w:spacing w:line="240" w:lineRule="auto"/>
+      </w:pPr>
+      <w:r>
+        <w:t>}</w:t>
+      </w:r>
+    </w:p>
+    <w:p>
+      <w:pPr>
+        <w:spacing w:line="240" w:lineRule="auto"/>
+      </w:pPr>
+      <w:r>
+        <w:lastRenderedPageBreak/>
+        <w:t>table#plain-table thead tr {</w:t>
+      </w:r>
+    </w:p>
+    <w:p>
+      <w:pPr>
+        <w:spacing w:line="240" w:lineRule="auto"/>
+      </w:pPr>
+      <w:r>
+        <w:t>}</w:t>
+      </w:r>
+    </w:p>
+    <w:p>
+      <w:pPr>
+        <w:spacing w:line="240" w:lineRule="auto"/>
+      </w:pPr>
+      <w:r>
+        <w:t>table#plain-table thead tr th {</w:t>
+      </w:r>
+    </w:p>
+    <w:p>
+      <w:pPr>
+        <w:spacing w:line="240" w:lineRule="auto"/>
+      </w:pPr>
+      <w:r>
+        <w:t>}</w:t>
+      </w:r>
+    </w:p>
+    <w:p>
+      <w:pPr>
+        <w:spacing w:line="240" w:lineRule="auto"/>
+      </w:pPr>
+      <w:r>
+        <w:t>table#plain-table tbody {</w:t>
+      </w:r>
+    </w:p>
+    <w:p>
+      <w:pPr>
+        <w:spacing w:line="240" w:lineRule="auto"/>
+      </w:pPr>
+      <w:r>
+        <w:t>}</w:t>
+      </w:r>
+    </w:p>
+    <w:p>
+      <w:pPr>
+        <w:spacing w:line="240" w:lineRule="auto"/>
+      </w:pPr>
+      <w:r>
+        <w:t>table#plain-table tbody tr {</w:t>
+      </w:r>
+    </w:p>
+    <w:p>
+      <w:pPr>
+        <w:spacing w:line="240" w:lineRule="auto"/>
+      </w:pPr>
+      <w:r>
+        <w:t>}</w:t>
+      </w:r>
+    </w:p>
+    <w:p>
+      <w:pPr>
+        <w:spacing w:line="240" w:lineRule="auto"/>
+      </w:pPr>
+      <w:r>
+        <w:t>table#plain-table tbody tr td {</w:t>
+      </w:r>
+    </w:p>
+    <w:p>
+      <w:pPr>
+        <w:spacing w:line="240" w:lineRule="auto"/>
+      </w:pPr>
+      <w:r>
+        <w:t>}</w:t>
+      </w:r>
+    </w:p>
+    <w:p>
+      <w:pPr>
+        <w:spacing w:line="240" w:lineRule="auto"/>
+      </w:pPr>
+      <w:r>
+        <w:t>/* ===Inputs/Buttons=== */</w:t>
+      </w:r>
+    </w:p>
+    <w:p>
+      <w:pPr>
+        <w:spacing w:line="240" w:lineRule="auto"/>
+      </w:pPr>
+      <w:r>
+        <w:t>#inputs-padding {</w:t>
+      </w:r>
+    </w:p>
+    <w:p>
+      <w:pPr>
+        <w:spacing w:line="240" w:lineRule="auto"/>
+      </w:pPr>
+      <w:r>
+        <w:t xml:space="preserve">    padding: .3em;</w:t>
+      </w:r>
+    </w:p>
+    <w:p>
+      <w:pPr>
+        <w:spacing w:line="240" w:lineRule="auto"/>
+      </w:pPr>
+      <w:r>
+        <w:t>}</w:t>
+      </w:r>
+    </w:p>
+    <w:p>
+      <w:pPr>
+        <w:spacing w:line="240" w:lineRule="auto"/>
+      </w:pPr>
+      <w:r>
+        <w:t>#input-wrapper {</w:t>
+      </w:r>
+    </w:p>
+    <w:p>
+      <w:pPr>
+        <w:spacing w:line="240" w:lineRule="auto"/>
+      </w:pPr>
+      <w:r>
+        <w:t xml:space="preserve">    width: 100%;</w:t>
+      </w:r>
+    </w:p>
+    <w:p>
+      <w:pPr>
+        <w:spacing w:line="240" w:lineRule="auto"/>
+      </w:pPr>
+      <w:r>
+        <w:t>}</w:t>
+      </w:r>
+    </w:p>
+    <w:p>
+      <w:pPr>
+        <w:spacing w:line="240" w:lineRule="auto"/>
+      </w:pPr>
+      <w:r>
+        <w:t>#input-label {</w:t>
+      </w:r>
+    </w:p>
+    <w:p>
+      <w:pPr>
+        <w:spacing w:line="240" w:lineRule="auto"/>
+      </w:pPr>
+      <w:r>
+        <w:t xml:space="preserve">    width: 33%;</w:t>
+      </w:r>
+    </w:p>
+    <w:p>
+      <w:pPr>
+        <w:spacing w:line="240" w:lineRule="auto"/>
+      </w:pPr>
+      <w:r>
+        <w:t>}</w:t>
+      </w:r>
+    </w:p>
+    <w:p>
+      <w:pPr>
+        <w:spacing w:line="240" w:lineRule="auto"/>
+      </w:pPr>
+      <w:r>
+        <w:t>#input-box {</w:t>
+      </w:r>
+    </w:p>
+    <w:p>
+      <w:pPr>
+        <w:spacing w:line="240" w:lineRule="auto"/>
+      </w:pPr>
+      <w:r>
+        <w:t xml:space="preserve">    width: 66%;</w:t>
+      </w:r>
+    </w:p>
+    <w:p>
+      <w:pPr>
+        <w:spacing w:line="240" w:lineRule="auto"/>
+      </w:pPr>
+      <w:r>
+        <w:t>}</w:t>
+      </w:r>
+    </w:p>
+    <w:p>
+      <w:pPr>
+        <w:spacing w:line="240" w:lineRule="auto"/>
+      </w:pPr>
+      <w:r>
+        <w:t>#select-wrapper {</w:t>
+      </w:r>
+    </w:p>
+    <w:p>
+      <w:pPr>
+        <w:spacing w:line="240" w:lineRule="auto"/>
+      </w:pPr>
+      <w:r>
+        <w:t xml:space="preserve">    width: 100%;</w:t>
+      </w:r>
+    </w:p>
+    <w:p>
+      <w:pPr>
+        <w:spacing w:line="240" w:lineRule="auto"/>
+      </w:pPr>
+      <w:r>
+        <w:t>}</w:t>
+      </w:r>
+    </w:p>
+    <w:p>
+      <w:pPr>
+        <w:spacing w:line="240" w:lineRule="auto"/>
+      </w:pPr>
+      <w:r>
+        <w:t>#select-label {</w:t>
+      </w:r>
+    </w:p>
+    <w:p>
+      <w:pPr>
+        <w:spacing w:line="240" w:lineRule="auto"/>
+      </w:pPr>
+      <w:r>
+        <w:t xml:space="preserve">    width: 33%;</w:t>
+      </w:r>
+    </w:p>
+    <w:p>
+      <w:pPr>
+        <w:spacing w:line="240" w:lineRule="auto"/>
+      </w:pPr>
+      <w:r>
+        <w:t>}</w:t>
+      </w:r>
+    </w:p>
+    <w:p>
+      <w:pPr>
+        <w:spacing w:line="240" w:lineRule="auto"/>
+      </w:pPr>
+      <w:r>
+        <w:t>#select-box {</w:t>
+      </w:r>
+    </w:p>
+    <w:p>
+      <w:pPr>
+        <w:spacing w:line="240" w:lineRule="auto"/>
+      </w:pPr>
+      <w:r>
+        <w:lastRenderedPageBreak/>
+        <w:t xml:space="preserve">    width: 66%;</w:t>
+      </w:r>
+    </w:p>
+    <w:p>
+      <w:pPr>
+        <w:spacing w:line="240" w:lineRule="auto"/>
+      </w:pPr>
+      <w:r>
+        <w:t>}</w:t>
+      </w:r>
+    </w:p>
+    <w:p>
+      <w:pPr>
+        <w:spacing w:line="240" w:lineRule="auto"/>
+      </w:pPr>
+      <w:r>
+        <w:t>#submit-button {</w:t>
+      </w:r>
+    </w:p>
+    <w:p>
+      <w:pPr>
+        <w:spacing w:line="240" w:lineRule="auto"/>
+      </w:pPr>
+      <w:r>
+        <w:t>}</w:t>
+      </w:r>
+    </w:p>
+    <w:p>
+      <w:pPr>
+        <w:spacing w:line="240" w:lineRule="auto"/>
+      </w:pPr>
+      <w:r>
+        <w:t>/* ===Accordion=== */</w:t>
+      </w:r>
+    </w:p>
+    <w:p>
+      <w:pPr>
+        <w:spacing w:line="240" w:lineRule="auto"/>
+      </w:pPr>
+      <w:r>
+        <w:t>.accordion-container {</w:t>
+      </w:r>
+    </w:p>
+    <w:p>
+      <w:pPr>
+        <w:spacing w:line="240" w:lineRule="auto"/>
+      </w:pPr>
+      <w:r>
+        <w:t xml:space="preserve">    width: 100%;</w:t>
+      </w:r>
+    </w:p>
+    <w:p>
+      <w:pPr>
+        <w:spacing w:line="240" w:lineRule="auto"/>
+      </w:pPr>
+      <w:r>
+        <w:t>}</w:t>
+      </w:r>
+    </w:p>
+    <w:p>
+      <w:pPr>
+        <w:spacing w:line="240" w:lineRule="auto"/>
+      </w:pPr>
+      <w:r>
+        <w:t>.expandcollapse-item {</w:t>
+      </w:r>
+    </w:p>
+    <w:p>
+      <w:pPr>
+        <w:spacing w:line="240" w:lineRule="auto"/>
+      </w:pPr>
+      <w:r>
+        <w:t xml:space="preserve">    border-top: 1px solid #F0F0F0;</w:t>
+      </w:r>
+    </w:p>
+    <w:p>
+      <w:pPr>
+        <w:spacing w:line="240" w:lineRule="auto"/>
+      </w:pPr>
+      <w:r>
+        <w:t xml:space="preserve">    overflow-y: auto;</w:t>
+      </w:r>
+    </w:p>
+    <w:p>
+      <w:pPr>
+        <w:spacing w:line="240" w:lineRule="auto"/>
+      </w:pPr>
+      <w:r>
+        <w:t>}</w:t>
+      </w:r>
+    </w:p>
+    <w:p>
+      <w:pPr>
+        <w:spacing w:line="240" w:lineRule="auto"/>
+      </w:pPr>
+      <w:r>
+        <w:t>.expandcollapse-heading-collapsed {</w:t>
+      </w:r>
+    </w:p>
+    <w:p>
+      <w:pPr>
+        <w:spacing w:line="240" w:lineRule="auto"/>
+      </w:pPr>
+      <w:r>
+        <w:t xml:space="preserve">    cursor: pointer;</w:t>
+      </w:r>
+    </w:p>
+    <w:p>
+      <w:pPr>
+        <w:spacing w:line="240" w:lineRule="auto"/>
+      </w:pPr>
+      <w:r>
+        <w:t xml:space="preserve">    padding: .3em;</w:t>
+      </w:r>
+    </w:p>
+    <w:p>
+      <w:pPr>
+        <w:spacing w:line="240" w:lineRule="auto"/>
+      </w:pPr>
+      <w:r>
+        <w:t xml:space="preserve">    color: black;</w:t>
+      </w:r>
+    </w:p>
+    <w:p>
+      <w:pPr>
+        <w:spacing w:line="240" w:lineRule="auto"/>
+      </w:pPr>
+      <w:r>
+        <w:t xml:space="preserve">    background-color: #F0F0F0;</w:t>
+      </w:r>
+    </w:p>
+    <w:p>
+      <w:pPr>
+        <w:spacing w:line="240" w:lineRule="auto"/>
+      </w:pPr>
+      <w:r>
+        <w:t xml:space="preserve">    margin-bottom: 1em;</w:t>
+      </w:r>
+    </w:p>
+    <w:p>
+      <w:pPr>
+        <w:spacing w:line="240" w:lineRule="auto"/>
+      </w:pPr>
+      <w:r>
+        <w:t>}</w:t>
+      </w:r>
+    </w:p>
+    <w:p>
+      <w:pPr>
+        <w:spacing w:line="240" w:lineRule="auto"/>
+      </w:pPr>
+      <w:r>
+        <w:t>.expandcollapse-item:first-of-type {</w:t>
+      </w:r>
+    </w:p>
+    <w:p>
+      <w:pPr>
+        <w:spacing w:line="240" w:lineRule="auto"/>
+      </w:pPr>
+      <w:r>
+        <w:t xml:space="preserve">    border-top: 0;</w:t>
+      </w:r>
+    </w:p>
+    <w:p>
+      <w:pPr>
+        <w:spacing w:line="240" w:lineRule="auto"/>
+      </w:pPr>
+      <w:r>
+        <w:t>}</w:t>
+      </w:r>
+    </w:p>
+    <w:p>
+      <w:pPr>
+        <w:spacing w:line="240" w:lineRule="auto"/>
+      </w:pPr>
+      <w:r>
+        <w:t>.expandcollapse-heading-collapsed p {</w:t>
+      </w:r>
+    </w:p>
+    <w:p>
+      <w:pPr>
+        <w:spacing w:line="240" w:lineRule="auto"/>
+      </w:pPr>
+      <w:r>
+        <w:t xml:space="preserve">    margin: 0;</w:t>
+      </w:r>
+    </w:p>
+    <w:p>
+      <w:pPr>
+        <w:spacing w:line="240" w:lineRule="auto"/>
+      </w:pPr>
+      <w:r>
+        <w:t>}</w:t>
+      </w:r>
+    </w:p>
+    <w:p>
+      <w:pPr>
+        <w:spacing w:line="240" w:lineRule="auto"/>
+      </w:pPr>
+      <w:r>
+        <w:t>.expandcollapse-heading-expanded {</w:t>
+      </w:r>
+    </w:p>
+    <w:p>
+      <w:pPr>
+        <w:spacing w:line="240" w:lineRule="auto"/>
+      </w:pPr>
+      <w:r>
+        <w:t xml:space="preserve">    cursor: pointer;</w:t>
+      </w:r>
+    </w:p>
+    <w:p>
+      <w:pPr>
+        <w:spacing w:line="240" w:lineRule="auto"/>
+      </w:pPr>
+      <w:r>
+        <w:t xml:space="preserve">    padding: .3em;</w:t>
+      </w:r>
+    </w:p>
+    <w:p>
+      <w:pPr>
+        <w:spacing w:line="240" w:lineRule="auto"/>
+      </w:pPr>
+      <w:r>
+        <w:t xml:space="preserve">    color: black;</w:t>
+      </w:r>
+    </w:p>
+    <w:p>
+      <w:pPr>
+        <w:spacing w:line="240" w:lineRule="auto"/>
+      </w:pPr>
+      <w:r>
+        <w:t xml:space="preserve">    background-color: #F0F0F0;</w:t>
+      </w:r>
+    </w:p>
+    <w:p>
+      <w:pPr>
+        <w:spacing w:line="240" w:lineRule="auto"/>
+      </w:pPr>
+      <w:r>
+        <w:lastRenderedPageBreak/>
+        <w:t xml:space="preserve">    border: 1px solid #F0F0F0;</w:t>
+      </w:r>
+    </w:p>
+    <w:p>
+      <w:pPr>
+        <w:spacing w:line="240" w:lineRule="auto"/>
+      </w:pPr>
+      <w:r>
+        <w:t>}</w:t>
+      </w:r>
+    </w:p>
+    <w:p>
+      <w:pPr>
+        <w:spacing w:line="240" w:lineRule="auto"/>
+      </w:pPr>
+      <w:r>
+        <w:t>.expandcollapse-heading-expanded p {</w:t>
+      </w:r>
+    </w:p>
+    <w:p>
+      <w:pPr>
+        <w:spacing w:line="240" w:lineRule="auto"/>
+      </w:pPr>
+      <w:r>
+        <w:t xml:space="preserve">        margin: 0;</w:t>
+      </w:r>
+    </w:p>
+    <w:p>
+      <w:pPr>
+        <w:spacing w:line="240" w:lineRule="auto"/>
+      </w:pPr>
+      <w:r>
+        <w:t xml:space="preserve">    }</w:t>
+      </w:r>
+    </w:p>
+    <w:p>
+      <w:pPr>
+        <w:spacing w:line="240" w:lineRule="auto"/>
+      </w:pPr>
+      <w:r>
+        <w:t>.expand-collapse-content {</w:t>
+      </w:r>
+    </w:p>
+    <w:p>
+      <w:pPr>
+        <w:spacing w:line="240" w:lineRule="auto"/>
+      </w:pPr>
+      <w:r>
+        <w:t xml:space="preserve">    padding: .3em;</w:t>
+      </w:r>
+    </w:p>
+    <w:p>
+      <w:pPr>
+        <w:spacing w:line="240" w:lineRule="auto"/>
+      </w:pPr>
+      <w:r>
+        <w:t xml:space="preserve">    border-left: 1px solid #F0F0F0;</w:t>
+      </w:r>
+    </w:p>
+    <w:p>
+      <w:pPr>
+        <w:spacing w:line="240" w:lineRule="auto"/>
+      </w:pPr>
+      <w:r>
+        <w:t xml:space="preserve">    border-right: 1px solid #F0F0F0;</w:t>
+      </w:r>
+    </w:p>
+    <w:p>
+      <w:pPr>
+        <w:spacing w:line="240" w:lineRule="auto"/>
+      </w:pPr>
+      <w:r>
+        <w:t xml:space="preserve">    border-bottom: 1px solid #F0F0F0;</w:t>
+      </w:r>
+    </w:p>
+    <w:p>
+      <w:pPr>
+        <w:spacing w:line="240" w:lineRule="auto"/>
+      </w:pPr>
+      <w:r>
+        <w:t xml:space="preserve">    margin-bottom: 1em;</w:t>
+      </w:r>
+    </w:p>
+    <w:p>
+      <w:pPr>
+        <w:spacing w:line="240" w:lineRule="auto"/>
+      </w:pPr>
+      <w:r>
+        <w:t>}</w:t>
+      </w:r>
+    </w:p>
+    <w:p>
+      <w:pPr>
+        <w:spacing w:line="240" w:lineRule="auto"/>
+      </w:pPr>
+      <w:r>
+        <w:t>/*animation:*/</w:t>
+      </w:r>
+    </w:p>
+    <w:p>
+      <w:pPr>
+        <w:spacing w:line="240" w:lineRule="auto"/>
+      </w:pPr>
+      <w:r>
+        <w:t>.slideDown.ng-hide {</w:t>
+      </w:r>
+    </w:p>
+    <w:p>
+      <w:pPr>
+        <w:spacing w:line="240" w:lineRule="auto"/>
+      </w:pPr>
+      <w:r>
+        <w:t xml:space="preserve">    height: 0;</w:t>
+      </w:r>
+    </w:p>
+    <w:p>
+      <w:pPr>
+        <w:spacing w:line="240" w:lineRule="auto"/>
+      </w:pPr>
+      <w:r>
+        <w:t xml:space="preserve">    -moz-transition: height 0.35s ease;</w:t>
+      </w:r>
+    </w:p>
+    <w:p>
+      <w:pPr>
+        <w:spacing w:line="240" w:lineRule="auto"/>
+      </w:pPr>
+      <w:r>
+        <w:t xml:space="preserve">    -o-transition: height 0.35s ease;</w:t>
+      </w:r>
+    </w:p>
+    <w:p>
+      <w:pPr>
+        <w:spacing w:line="240" w:lineRule="auto"/>
+      </w:pPr>
+      <w:r>
+        <w:t xml:space="preserve">    -webkit-transition: height 0.35s ease;</w:t>
+      </w:r>
+    </w:p>
+    <w:p>
+      <w:pPr>
+        <w:spacing w:line="240" w:lineRule="auto"/>
+      </w:pPr>
+      <w:r>
+        <w:t xml:space="preserve">    transition: height 0.35s ease;</w:t>
+      </w:r>
+    </w:p>
+    <w:p>
+      <w:pPr>
+        <w:spacing w:line="240" w:lineRule="auto"/>
+      </w:pPr>
+      <w:r>
+        <w:t xml:space="preserve">    overflow: hidden;</w:t>
+      </w:r>
+    </w:p>
+    <w:p>
+      <w:pPr>
+        <w:spacing w:line="240" w:lineRule="auto"/>
+      </w:pPr>
+      <w:r>
+        <w:t>}</w:t>
+      </w:r>
+    </w:p>
+    <w:p>
+      <w:pPr>
+        <w:spacing w:line="240" w:lineRule="auto"/>
+      </w:pPr>
+      <w:r>
+        <w:t>.slideDown {</w:t>
+      </w:r>
+    </w:p>
+    <w:p>
+      <w:pPr>
+        <w:spacing w:line="240" w:lineRule="auto"/>
+      </w:pPr>
+      <w:r>
+        <w:t xml:space="preserve">    -moz-transition: 0.35s ease;</w:t>
+      </w:r>
+    </w:p>
+    <w:p>
+      <w:pPr>
+        <w:spacing w:line="240" w:lineRule="auto"/>
+      </w:pPr>
+      <w:r>
+        <w:t xml:space="preserve">    -o-transition: 0.35s ease;</w:t>
+      </w:r>
+    </w:p>
+    <w:p>
+      <w:pPr>
+        <w:spacing w:line="240" w:lineRule="auto"/>
+      </w:pPr>
+      <w:r>
+        <w:t xml:space="preserve">    -webkit-transition: 0.35s ease;</w:t>
+      </w:r>
+    </w:p>
+    <w:p>
+      <w:pPr>
+        <w:spacing w:line="240" w:lineRule="auto"/>
+      </w:pPr>
+      <w:r>
+        <w:t xml:space="preserve">    transition: 0.35s ease;</w:t>
+      </w:r>
+    </w:p>
+    <w:p>
+      <w:pPr>
+        <w:spacing w:line="240" w:lineRule="auto"/>
+      </w:pPr>
+      <w:r>
+        <w:t xml:space="preserve">    overflow: auto;</w:t>
+      </w:r>
+    </w:p>
+    <w:p>
+      <w:pPr>
+        <w:spacing w:line="240" w:lineRule="auto"/>
+      </w:pPr>
+      <w:r>
+        <w:t>}</w:t>
+      </w:r>
+    </w:p>
+    <w:p>
+      <w:pPr>
+        <w:spacing w:line="240" w:lineRule="auto"/>
+      </w:pPr>
+      <w:r>
+        <w:t xml:space="preserve">    .slideDown.ng-hide-remove,</w:t>
+      </w:r>
+    </w:p>
+    <w:p>
+      <w:pPr>
+        <w:spacing w:line="240" w:lineRule="auto"/>
+      </w:pPr>
+      <w:r>
+        <w:t xml:space="preserve">    .slideDown.ng-hide-add {</w:t>
+      </w:r>
+    </w:p>
+    <w:p>
+      <w:pPr>
+        <w:spacing w:line="240" w:lineRule="auto"/>
+      </w:pPr>
+      <w:r>
+        <w:lastRenderedPageBreak/>
+        <w:t xml:space="preserve">        /* remember, the .hg-hide class is added to element</w:t>
+      </w:r>
+    </w:p>
+    <w:p>
+      <w:pPr>
+        <w:spacing w:line="240" w:lineRule="auto"/>
+      </w:pPr>
+      <w:r>
+        <w:t xml:space="preserve">  when the active class is added causing it to appear</w:t>
+      </w:r>
+    </w:p>
+    <w:p>
+      <w:pPr>
+        <w:spacing w:line="240" w:lineRule="auto"/>
+      </w:pPr>
+      <w:r>
+        <w:t xml:space="preserve">  as hidden. Therefore set the styling to display=block</w:t>
+      </w:r>
+    </w:p>
+    <w:p>
+      <w:pPr>
+        <w:spacing w:line="240" w:lineRule="auto"/>
+      </w:pPr>
+      <w:r>
+        <w:t xml:space="preserve">  so that the hide animation is visible */</w:t>
+      </w:r>
+    </w:p>
+    <w:p>
+      <w:pPr>
+        <w:spacing w:line="240" w:lineRule="auto"/>
+      </w:pPr>
+      <w:r>
+        <w:t xml:space="preserve">        display: block !important;</w:t>
+      </w:r>
+    </w:p>
+    <w:p>
+      <w:pPr>
+        <w:spacing w:line="240" w:lineRule="auto"/>
+      </w:pPr>
+      <w:r>
+        <w:t xml:space="preserve">    }</w:t>
+      </w:r>
+    </w:p>
+    <w:p>
+      <w:pPr>
+        <w:spacing w:line="240" w:lineRule="auto"/>
+      </w:pPr>
+      <w:r>
+        <w:t xml:space="preserve">    .slideDown.ng-hide-add {</w:t>
+      </w:r>
+    </w:p>
+    <w:p>
+      <w:pPr>
+        <w:spacing w:line="240" w:lineRule="auto"/>
+      </w:pPr>
+      <w:r>
+        <w:t xml:space="preserve">        -moz-animation-name: hide;</w:t>
+      </w:r>
+    </w:p>
+    <w:p>
+      <w:pPr>
+        <w:spacing w:line="240" w:lineRule="auto"/>
+      </w:pPr>
+      <w:r>
+        <w:t xml:space="preserve">        -o-animation-name: hide;</w:t>
+      </w:r>
+    </w:p>
+    <w:p>
+      <w:pPr>
+        <w:spacing w:line="240" w:lineRule="auto"/>
+      </w:pPr>
+      <w:r>
+        <w:t xml:space="preserve">        -webkit-animation-name: hide;</w:t>
+      </w:r>
+    </w:p>
+    <w:p>
+      <w:pPr>
+        <w:spacing w:line="240" w:lineRule="auto"/>
+      </w:pPr>
+      <w:r>
+        <w:t xml:space="preserve">        animation-name: hide;</w:t>
+      </w:r>
+    </w:p>
+    <w:p>
+      <w:pPr>
+        <w:spacing w:line="240" w:lineRule="auto"/>
+      </w:pPr>
+      <w:r>
+        <w:t xml:space="preserve">        -moz-animation-duration: .5s;</w:t>
+      </w:r>
+    </w:p>
+    <w:p>
+      <w:pPr>
+        <w:spacing w:line="240" w:lineRule="auto"/>
+      </w:pPr>
+      <w:r>
+        <w:t xml:space="preserve">        -o-animation-duration: .5s;</w:t>
+      </w:r>
+    </w:p>
+    <w:p>
+      <w:pPr>
+        <w:spacing w:line="240" w:lineRule="auto"/>
+      </w:pPr>
+      <w:r>
+        <w:t xml:space="preserve">        -webkit-animation-duration: .5s;</w:t>
+      </w:r>
+    </w:p>
+    <w:p>
+      <w:pPr>
+        <w:spacing w:line="240" w:lineRule="auto"/>
+      </w:pPr>
+      <w:r>
+        <w:t xml:space="preserve">        animation-duration: .5s;</w:t>
+      </w:r>
+    </w:p>
+    <w:p>
+      <w:pPr>
+        <w:spacing w:line="240" w:lineRule="auto"/>
+      </w:pPr>
+      <w:r>
+        <w:t xml:space="preserve">        -webkit-animation-timing-function: ease-in;</w:t>
+      </w:r>
+    </w:p>
+    <w:p>
+      <w:pPr>
+        <w:spacing w:line="240" w:lineRule="auto"/>
+      </w:pPr>
+      <w:r>
+        <w:t xml:space="preserve">        -moz-animation-timing-function: ease-in;</w:t>
+      </w:r>
+    </w:p>
+    <w:p>
+      <w:pPr>
+        <w:spacing w:line="240" w:lineRule="auto"/>
+      </w:pPr>
+      <w:r>
+        <w:t xml:space="preserve">        -o-animation-timing-function: ease-in;</w:t>
+      </w:r>
+    </w:p>
+    <w:p>
+      <w:pPr>
+        <w:spacing w:line="240" w:lineRule="auto"/>
+      </w:pPr>
+      <w:r>
+        <w:t xml:space="preserve">        animation-timing-function: ease-in;</w:t>
+      </w:r>
+    </w:p>
+    <w:p>
+      <w:pPr>
+        <w:spacing w:line="240" w:lineRule="auto"/>
+      </w:pPr>
+      <w:r>
+        <w:t xml:space="preserve">    }</w:t>
+      </w:r>
+    </w:p>
+    <w:p>
+      <w:pPr>
+        <w:spacing w:line="240" w:lineRule="auto"/>
+      </w:pPr>
+      <w:r>
+        <w:t xml:space="preserve">    .slideDown.ng-hide-remove {</w:t>
+      </w:r>
+    </w:p>
+    <w:p>
+      <w:pPr>
+        <w:spacing w:line="240" w:lineRule="auto"/>
+      </w:pPr>
+      <w:r>
+        <w:t xml:space="preserve">        -webkit-animation-name: show;</w:t>
+      </w:r>
+    </w:p>
+    <w:p>
+      <w:pPr>
+        <w:spacing w:line="240" w:lineRule="auto"/>
+      </w:pPr>
+      <w:r>
+        <w:t xml:space="preserve">        -moz-animation-name: show;</w:t>
+      </w:r>
+    </w:p>
+    <w:p>
+      <w:pPr>
+        <w:spacing w:line="240" w:lineRule="auto"/>
+      </w:pPr>
+      <w:r>
+        <w:t xml:space="preserve">        -o-animation-name: show;</w:t>
+      </w:r>
+    </w:p>
+    <w:p>
+      <w:pPr>
+        <w:spacing w:line="240" w:lineRule="auto"/>
+      </w:pPr>
+      <w:r>
+        <w:t xml:space="preserve">        animation-name: show;</w:t>
+      </w:r>
+    </w:p>
+    <w:p>
+      <w:pPr>
+        <w:spacing w:line="240" w:lineRule="auto"/>
+      </w:pPr>
+      <w:r>
+        <w:t xml:space="preserve">        -webkit-animation-duration: .5s;</w:t>
+      </w:r>
+    </w:p>
+    <w:p>
+      <w:pPr>
+        <w:spacing w:line="240" w:lineRule="auto"/>
+      </w:pPr>
+      <w:r>
+        <w:t xml:space="preserve">        -moz-animation-duration: .5s;</w:t>
+      </w:r>
+    </w:p>
+    <w:p>
+      <w:pPr>
+        <w:spacing w:line="240" w:lineRule="auto"/>
+      </w:pPr>
+      <w:r>
+        <w:t xml:space="preserve">        -o-animation-duration: .5s;</w:t>
+      </w:r>
+    </w:p>
+    <w:p>
+      <w:pPr>
+        <w:spacing w:line="240" w:lineRule="auto"/>
+      </w:pPr>
+      <w:r>
+        <w:t xml:space="preserve">        animation-duration: .5s;</w:t>
+      </w:r>
+    </w:p>
+    <w:p>
+      <w:pPr>
+        <w:spacing w:line="240" w:lineRule="auto"/>
+      </w:pPr>
+      <w:r>
+        <w:t xml:space="preserve">        -webkit-animation-timing-function: ease-out;</w:t>
+      </w:r>
+    </w:p>
+    <w:p>
+      <w:pPr>
+        <w:spacing w:line="240" w:lineRule="auto"/>
+      </w:pPr>
+      <w:r>
+        <w:lastRenderedPageBreak/>
+        <w:t xml:space="preserve">        -moz-animation-timing-function: ease-out;</w:t>
+      </w:r>
+    </w:p>
+    <w:p>
+      <w:pPr>
+        <w:spacing w:line="240" w:lineRule="auto"/>
+      </w:pPr>
+      <w:r>
+        <w:t xml:space="preserve">        -o-animation-timing-function: ease-out;</w:t>
+      </w:r>
+    </w:p>
+    <w:p>
+      <w:pPr>
+        <w:spacing w:line="240" w:lineRule="auto"/>
+      </w:pPr>
+      <w:r>
+        <w:t xml:space="preserve">        animation-timing-function: ease-out;</w:t>
+      </w:r>
+    </w:p>
+    <w:p>
+      <w:pPr>
+        <w:spacing w:line="240" w:lineRule="auto"/>
+      </w:pPr>
+      <w:r>
+        <w:t xml:space="preserve">    }</w:t>
+      </w:r>
+    </w:p>
     <w:sectPr>
       <w:pgSz w:w="12240" w:h="15840"/>
       <w:pgMar w:top="1440" w:right="1440" w:bottom="1440" w:left="1440" w:header="720" w:footer="720" w:gutter="0"/>
@@ -1095,6 +2506,17 @@
       <w:contextualSpacing/>
     </w:pPr>
   </w:style>
+  <w:style w:type="character" w:styleId="Hyperlink">
+    <w:name w:val="Hyperlink"/>
+    <w:basedOn w:val="DefaultParagraphFont"/>
+    <w:uiPriority w:val="99"/>
+    <w:unhideWhenUsed/>
+    <w:rsid w:val="00D413AB"/>
+    <w:rPr>
+      <w:color w:val="0563C1" w:themeColor="hyperlink"/>
+      <w:u w:val="single"/>
+    </w:rPr>
+  </w:style>
 </w:styles>
 </file>
 

</xml_diff>

<commit_message>
A few minor changes suggested by Peter for the document formatting.
</commit_message>
<xml_diff>
--- a/OB Widget v1.0.0 Doc.docx
+++ b/OB Widget v1.0.0 Doc.docx
@@ -44,7 +44,13 @@
     </w:p>
     <w:p>
       <w:r>
-        <w:t>The example application includes the quick search functionality for electronic origination, or EO. In this example a customer wants to inject the Optimal Blue Widget into their web page to offer a quick quote search functionality. The customer site includes the OB Widget on an initial page as a simple search form. When the user selects their form entries and hits the submit button they are taken to a second page on the customer site containing a larger version of the same OB Widget. The Widget can open the second page in a new tab or within the same window based on the customer’s configuration.</w:t>
+        <w:t xml:space="preserve">The example application includes the </w:t>
+      </w:r>
+      <w:r>
+        <w:t>quick search functionality for Electronic O</w:t>
+      </w:r>
+      <w:r>
+        <w:t>rigination, or EO. In this example a customer wants to inject the Optimal Blue Widget into their web page to offer a quick quote search functionality. The customer site includes the OB Widget on an initial page as a simple search form. When the user selects their form entries and hits the submit button they are taken to a second page on the customer site containing a larger version of the same OB Widget. The Widget can open the second page in a new tab or within the same window based on the customer’s configuration.</w:t>
       </w:r>
     </w:p>
     <w:p>
@@ -147,8 +153,6 @@
       </w:r>
       <w:r>
         <w:tab/>
-      </w:r>
-      <w:r>
         <w:t>var cssUrl = OBWidget.locationStr() + '/css/external.css';</w:t>
       </w:r>
     </w:p>
@@ -162,8 +166,6 @@
       </w:r>
       <w:r>
         <w:tab/>
-      </w:r>
-      <w:r>
         <w:t>var resultsUrl = '/results.html';</w:t>
       </w:r>
     </w:p>
@@ -179,7 +181,30 @@
         <w:tab/>
       </w:r>
       <w:r>
-        <w:t>OBWidget.initOBWidget('self', cssUrl, '350px', '750px', 'none', 'OBWidget', resultsUrl, '//localhost:62900/api/search/show/1/2/3', null, true, true);</w:t>
+        <w:t xml:space="preserve">OBWidget.initOBWidget('self', cssUrl, '350px', </w:t>
+      </w:r>
+      <w:r>
+        <w:t>1000px</w:t>
+      </w:r>
+      <w:r>
+        <w:t>, 'none', 'OBWidget', resultsUrl, '//localhos</w:t>
+      </w:r>
+      <w:r>
+        <w:t xml:space="preserve">t:62900/api/search/show/1/2/3', </w:t>
+      </w:r>
+      <w:bookmarkStart w:id="0" w:name="_GoBack"/>
+      <w:bookmarkEnd w:id="0"/>
+      <w:r>
+        <w:t>'</w:t>
+      </w:r>
+      <w:r>
+        <w:t>//localhost:62900/api/search/results</w:t>
+      </w:r>
+      <w:r>
+        <w:t>'</w:t>
+      </w:r>
+      <w:r>
+        <w:t>, true, true);</w:t>
       </w:r>
     </w:p>
     <w:p>
@@ -229,7 +254,6 @@
         <w:rPr>
           <w:b/>
         </w:rPr>
-        <w:lastRenderedPageBreak/>
         <w:t>OB Widget Arguments</w:t>
       </w:r>
     </w:p>
@@ -247,13 +271,7 @@
         </w:numPr>
       </w:pPr>
       <w:r>
-        <w:t>Self – (</w:t>
-      </w:r>
-      <w:r>
-        <w:t>“self” or “tab”</w:t>
-      </w:r>
-      <w:r>
-        <w:t>) A string defining if the results page should open in the same browser window or a new tab.</w:t>
+        <w:t>Self – (“self” or “tab”) A string defining if the results page should open in the same browser window or a new tab.</w:t>
       </w:r>
     </w:p>
     <w:p>
@@ -289,16 +307,7 @@
         </w:numPr>
       </w:pPr>
       <w:r>
-        <w:t xml:space="preserve">Height – (“1000px”) </w:t>
-      </w:r>
-      <w:r>
-        <w:t xml:space="preserve">A string defining the CSS </w:t>
-      </w:r>
-      <w:r>
-        <w:t>height</w:t>
-      </w:r>
-      <w:r>
-        <w:t xml:space="preserve"> of the iframe element.</w:t>
+        <w:t>Height – (“1000px”) A string defining the CSS height of the iframe element.</w:t>
       </w:r>
     </w:p>
     <w:p>
@@ -310,16 +319,7 @@
         </w:numPr>
       </w:pPr>
       <w:r>
-        <w:t xml:space="preserve">Border – (“none”) </w:t>
-      </w:r>
-      <w:r>
-        <w:t xml:space="preserve">A string defining the CSS </w:t>
-      </w:r>
-      <w:r>
-        <w:t>border</w:t>
-      </w:r>
-      <w:r>
-        <w:t xml:space="preserve"> of the iframe element.</w:t>
+        <w:t>Border – (“none”) A string defining the CSS border of the iframe element.</w:t>
       </w:r>
     </w:p>
     <w:p>
@@ -385,10 +385,7 @@
         <w:t xml:space="preserve"> URL </w:t>
       </w:r>
       <w:r>
-        <w:t>provided by Optimal Blue</w:t>
-      </w:r>
-      <w:r>
-        <w:t xml:space="preserve"> for the search page</w:t>
+        <w:t>provided by Optimal Blue for the search page</w:t>
       </w:r>
       <w:r>
         <w:t>.</w:t>
@@ -403,31 +400,13 @@
         </w:numPr>
       </w:pPr>
       <w:r>
-        <w:t>Results</w:t>
-      </w:r>
-      <w:r>
-        <w:t xml:space="preserve"> API URL – (“</w:t>
+        <w:t>Results API URL – (“</w:t>
       </w:r>
       <w:r>
         <w:t>//localhost:62900/api/search/results</w:t>
       </w:r>
       <w:r>
-        <w:t>”) A string defining an API endpoint URL</w:t>
-      </w:r>
-      <w:r>
-        <w:t xml:space="preserve"> </w:t>
-      </w:r>
-      <w:r>
-        <w:t xml:space="preserve">provided by Optimal Blue for the </w:t>
-      </w:r>
-      <w:r>
-        <w:t>results</w:t>
-      </w:r>
-      <w:r>
-        <w:t xml:space="preserve"> page.</w:t>
-      </w:r>
-      <w:r>
-        <w:t xml:space="preserve"> </w:t>
+        <w:t xml:space="preserve">”) A string defining an API endpoint URL provided by Optimal Blue for the results page. </w:t>
       </w:r>
     </w:p>
     <w:p>
@@ -545,7 +524,6 @@
         <w:rPr>
           <w:b/>
         </w:rPr>
-        <w:lastRenderedPageBreak/>
         <w:t>Generic CSS styles:</w:t>
       </w:r>
     </w:p>
@@ -556,8 +534,6 @@
           <w:b/>
         </w:rPr>
       </w:pPr>
-      <w:bookmarkStart w:id="0" w:name="_GoBack"/>
-      <w:bookmarkEnd w:id="0"/>
     </w:p>
     <w:p>
       <w:pPr>
@@ -783,15 +759,15 @@
         <w:spacing w:line="240" w:lineRule="auto"/>
       </w:pPr>
       <w:r>
-        <w:t>}</w:t>
-      </w:r>
-    </w:p>
-    <w:p>
-      <w:pPr>
-        <w:spacing w:line="240" w:lineRule="auto"/>
-      </w:pPr>
-      <w:r>
         <w:lastRenderedPageBreak/>
+        <w:t>}</w:t>
+      </w:r>
+    </w:p>
+    <w:p>
+      <w:pPr>
+        <w:spacing w:line="240" w:lineRule="auto"/>
+      </w:pPr>
+      <w:r>
         <w:t>table#plain-table thead tr {</w:t>
       </w:r>
     </w:p>
@@ -1024,6 +1000,7 @@
         <w:spacing w:line="240" w:lineRule="auto"/>
       </w:pPr>
       <w:r>
+        <w:lastRenderedPageBreak/>
         <w:t>#select-box {</w:t>
       </w:r>
     </w:p>
@@ -1032,112 +1009,288 @@
         <w:spacing w:line="240" w:lineRule="auto"/>
       </w:pPr>
       <w:r>
+        <w:t xml:space="preserve">    width: 66%;</w:t>
+      </w:r>
+    </w:p>
+    <w:p>
+      <w:pPr>
+        <w:spacing w:line="240" w:lineRule="auto"/>
+      </w:pPr>
+      <w:r>
+        <w:t>}</w:t>
+      </w:r>
+    </w:p>
+    <w:p>
+      <w:pPr>
+        <w:spacing w:line="240" w:lineRule="auto"/>
+      </w:pPr>
+      <w:r>
+        <w:t>#submit-button {</w:t>
+      </w:r>
+    </w:p>
+    <w:p>
+      <w:pPr>
+        <w:spacing w:line="240" w:lineRule="auto"/>
+      </w:pPr>
+      <w:r>
+        <w:t>}</w:t>
+      </w:r>
+    </w:p>
+    <w:p>
+      <w:pPr>
+        <w:spacing w:line="240" w:lineRule="auto"/>
+      </w:pPr>
+      <w:r>
+        <w:t>/* ===Accordion=== */</w:t>
+      </w:r>
+    </w:p>
+    <w:p>
+      <w:pPr>
+        <w:spacing w:line="240" w:lineRule="auto"/>
+      </w:pPr>
+      <w:r>
+        <w:t>.accordion-container {</w:t>
+      </w:r>
+    </w:p>
+    <w:p>
+      <w:pPr>
+        <w:spacing w:line="240" w:lineRule="auto"/>
+      </w:pPr>
+      <w:r>
+        <w:t xml:space="preserve">    width: 100%;</w:t>
+      </w:r>
+    </w:p>
+    <w:p>
+      <w:pPr>
+        <w:spacing w:line="240" w:lineRule="auto"/>
+      </w:pPr>
+      <w:r>
+        <w:t>}</w:t>
+      </w:r>
+    </w:p>
+    <w:p>
+      <w:pPr>
+        <w:spacing w:line="240" w:lineRule="auto"/>
+      </w:pPr>
+      <w:r>
+        <w:t>.expandcollapse-item {</w:t>
+      </w:r>
+    </w:p>
+    <w:p>
+      <w:pPr>
+        <w:spacing w:line="240" w:lineRule="auto"/>
+      </w:pPr>
+      <w:r>
+        <w:t xml:space="preserve">    border-top: 1px solid #F0F0F0;</w:t>
+      </w:r>
+    </w:p>
+    <w:p>
+      <w:pPr>
+        <w:spacing w:line="240" w:lineRule="auto"/>
+      </w:pPr>
+      <w:r>
+        <w:t xml:space="preserve">    overflow-y: auto;</w:t>
+      </w:r>
+    </w:p>
+    <w:p>
+      <w:pPr>
+        <w:spacing w:line="240" w:lineRule="auto"/>
+      </w:pPr>
+      <w:r>
+        <w:t>}</w:t>
+      </w:r>
+    </w:p>
+    <w:p>
+      <w:pPr>
+        <w:spacing w:line="240" w:lineRule="auto"/>
+      </w:pPr>
+      <w:r>
+        <w:t>.expandcollapse-heading-collapsed {</w:t>
+      </w:r>
+    </w:p>
+    <w:p>
+      <w:pPr>
+        <w:spacing w:line="240" w:lineRule="auto"/>
+      </w:pPr>
+      <w:r>
+        <w:t xml:space="preserve">    cursor: pointer;</w:t>
+      </w:r>
+    </w:p>
+    <w:p>
+      <w:pPr>
+        <w:spacing w:line="240" w:lineRule="auto"/>
+      </w:pPr>
+      <w:r>
+        <w:t xml:space="preserve">    padding: .3em;</w:t>
+      </w:r>
+    </w:p>
+    <w:p>
+      <w:pPr>
+        <w:spacing w:line="240" w:lineRule="auto"/>
+      </w:pPr>
+      <w:r>
+        <w:t xml:space="preserve">    color: black;</w:t>
+      </w:r>
+    </w:p>
+    <w:p>
+      <w:pPr>
+        <w:spacing w:line="240" w:lineRule="auto"/>
+      </w:pPr>
+      <w:r>
+        <w:t xml:space="preserve">    background-color: #F0F0F0;</w:t>
+      </w:r>
+    </w:p>
+    <w:p>
+      <w:pPr>
+        <w:spacing w:line="240" w:lineRule="auto"/>
+      </w:pPr>
+      <w:r>
+        <w:t xml:space="preserve">    margin-bottom: 1em;</w:t>
+      </w:r>
+    </w:p>
+    <w:p>
+      <w:pPr>
+        <w:spacing w:line="240" w:lineRule="auto"/>
+      </w:pPr>
+      <w:r>
+        <w:t>}</w:t>
+      </w:r>
+    </w:p>
+    <w:p>
+      <w:pPr>
+        <w:spacing w:line="240" w:lineRule="auto"/>
+      </w:pPr>
+      <w:r>
+        <w:t>.expandcollapse-item:first-of-type {</w:t>
+      </w:r>
+    </w:p>
+    <w:p>
+      <w:pPr>
+        <w:spacing w:line="240" w:lineRule="auto"/>
+      </w:pPr>
+      <w:r>
+        <w:t xml:space="preserve">    border-top: 0;</w:t>
+      </w:r>
+    </w:p>
+    <w:p>
+      <w:pPr>
+        <w:spacing w:line="240" w:lineRule="auto"/>
+      </w:pPr>
+      <w:r>
+        <w:t>}</w:t>
+      </w:r>
+    </w:p>
+    <w:p>
+      <w:pPr>
+        <w:spacing w:line="240" w:lineRule="auto"/>
+      </w:pPr>
+      <w:r>
+        <w:t>.expandcollapse-heading-collapsed p {</w:t>
+      </w:r>
+    </w:p>
+    <w:p>
+      <w:pPr>
+        <w:spacing w:line="240" w:lineRule="auto"/>
+      </w:pPr>
+      <w:r>
+        <w:t xml:space="preserve">    margin: 0;</w:t>
+      </w:r>
+    </w:p>
+    <w:p>
+      <w:pPr>
+        <w:spacing w:line="240" w:lineRule="auto"/>
+      </w:pPr>
+      <w:r>
+        <w:t>}</w:t>
+      </w:r>
+    </w:p>
+    <w:p>
+      <w:pPr>
+        <w:spacing w:line="240" w:lineRule="auto"/>
+      </w:pPr>
+      <w:r>
+        <w:t>.expandcollapse-heading-expanded {</w:t>
+      </w:r>
+    </w:p>
+    <w:p>
+      <w:pPr>
+        <w:spacing w:line="240" w:lineRule="auto"/>
+      </w:pPr>
+      <w:r>
+        <w:t xml:space="preserve">    cursor: pointer;</w:t>
+      </w:r>
+    </w:p>
+    <w:p>
+      <w:pPr>
+        <w:spacing w:line="240" w:lineRule="auto"/>
+      </w:pPr>
+      <w:r>
+        <w:t xml:space="preserve">    padding: .3em;</w:t>
+      </w:r>
+    </w:p>
+    <w:p>
+      <w:pPr>
+        <w:spacing w:line="240" w:lineRule="auto"/>
+      </w:pPr>
+      <w:r>
+        <w:t xml:space="preserve">    color: black;</w:t>
+      </w:r>
+    </w:p>
+    <w:p>
+      <w:pPr>
+        <w:spacing w:line="240" w:lineRule="auto"/>
+      </w:pPr>
+      <w:r>
         <w:lastRenderedPageBreak/>
-        <w:t xml:space="preserve">    width: 66%;</w:t>
-      </w:r>
-    </w:p>
-    <w:p>
-      <w:pPr>
-        <w:spacing w:line="240" w:lineRule="auto"/>
-      </w:pPr>
-      <w:r>
-        <w:t>}</w:t>
-      </w:r>
-    </w:p>
-    <w:p>
-      <w:pPr>
-        <w:spacing w:line="240" w:lineRule="auto"/>
-      </w:pPr>
-      <w:r>
-        <w:t>#submit-button {</w:t>
-      </w:r>
-    </w:p>
-    <w:p>
-      <w:pPr>
-        <w:spacing w:line="240" w:lineRule="auto"/>
-      </w:pPr>
-      <w:r>
-        <w:t>}</w:t>
-      </w:r>
-    </w:p>
-    <w:p>
-      <w:pPr>
-        <w:spacing w:line="240" w:lineRule="auto"/>
-      </w:pPr>
-      <w:r>
-        <w:t>/* ===Accordion=== */</w:t>
-      </w:r>
-    </w:p>
-    <w:p>
-      <w:pPr>
-        <w:spacing w:line="240" w:lineRule="auto"/>
-      </w:pPr>
-      <w:r>
-        <w:t>.accordion-container {</w:t>
-      </w:r>
-    </w:p>
-    <w:p>
-      <w:pPr>
-        <w:spacing w:line="240" w:lineRule="auto"/>
-      </w:pPr>
-      <w:r>
-        <w:t xml:space="preserve">    width: 100%;</w:t>
-      </w:r>
-    </w:p>
-    <w:p>
-      <w:pPr>
-        <w:spacing w:line="240" w:lineRule="auto"/>
-      </w:pPr>
-      <w:r>
-        <w:t>}</w:t>
-      </w:r>
-    </w:p>
-    <w:p>
-      <w:pPr>
-        <w:spacing w:line="240" w:lineRule="auto"/>
-      </w:pPr>
-      <w:r>
-        <w:t>.expandcollapse-item {</w:t>
-      </w:r>
-    </w:p>
-    <w:p>
-      <w:pPr>
-        <w:spacing w:line="240" w:lineRule="auto"/>
-      </w:pPr>
-      <w:r>
-        <w:t xml:space="preserve">    border-top: 1px solid #F0F0F0;</w:t>
-      </w:r>
-    </w:p>
-    <w:p>
-      <w:pPr>
-        <w:spacing w:line="240" w:lineRule="auto"/>
-      </w:pPr>
-      <w:r>
-        <w:t xml:space="preserve">    overflow-y: auto;</w:t>
-      </w:r>
-    </w:p>
-    <w:p>
-      <w:pPr>
-        <w:spacing w:line="240" w:lineRule="auto"/>
-      </w:pPr>
-      <w:r>
-        <w:t>}</w:t>
-      </w:r>
-    </w:p>
-    <w:p>
-      <w:pPr>
-        <w:spacing w:line="240" w:lineRule="auto"/>
-      </w:pPr>
-      <w:r>
-        <w:t>.expandcollapse-heading-collapsed {</w:t>
-      </w:r>
-    </w:p>
-    <w:p>
-      <w:pPr>
-        <w:spacing w:line="240" w:lineRule="auto"/>
-      </w:pPr>
-      <w:r>
-        <w:t xml:space="preserve">    cursor: pointer;</w:t>
+        <w:t xml:space="preserve">    background-color: #F0F0F0;</w:t>
+      </w:r>
+    </w:p>
+    <w:p>
+      <w:pPr>
+        <w:spacing w:line="240" w:lineRule="auto"/>
+      </w:pPr>
+      <w:r>
+        <w:t xml:space="preserve">    border: 1px solid #F0F0F0;</w:t>
+      </w:r>
+    </w:p>
+    <w:p>
+      <w:pPr>
+        <w:spacing w:line="240" w:lineRule="auto"/>
+      </w:pPr>
+      <w:r>
+        <w:t>}</w:t>
+      </w:r>
+    </w:p>
+    <w:p>
+      <w:pPr>
+        <w:spacing w:line="240" w:lineRule="auto"/>
+      </w:pPr>
+      <w:r>
+        <w:t>.expandcollapse-heading-expanded p {</w:t>
+      </w:r>
+    </w:p>
+    <w:p>
+      <w:pPr>
+        <w:spacing w:line="240" w:lineRule="auto"/>
+      </w:pPr>
+      <w:r>
+        <w:t xml:space="preserve">        margin: 0;</w:t>
+      </w:r>
+    </w:p>
+    <w:p>
+      <w:pPr>
+        <w:spacing w:line="240" w:lineRule="auto"/>
+      </w:pPr>
+      <w:r>
+        <w:t xml:space="preserve">    }</w:t>
+      </w:r>
+    </w:p>
+    <w:p>
+      <w:pPr>
+        <w:spacing w:line="240" w:lineRule="auto"/>
+      </w:pPr>
+      <w:r>
+        <w:t>.expand-collapse-content {</w:t>
       </w:r>
     </w:p>
     <w:p>
@@ -1153,15 +1306,23 @@
         <w:spacing w:line="240" w:lineRule="auto"/>
       </w:pPr>
       <w:r>
-        <w:t xml:space="preserve">    color: black;</w:t>
-      </w:r>
-    </w:p>
-    <w:p>
-      <w:pPr>
-        <w:spacing w:line="240" w:lineRule="auto"/>
-      </w:pPr>
-      <w:r>
-        <w:t xml:space="preserve">    background-color: #F0F0F0;</w:t>
+        <w:t xml:space="preserve">    border-left: 1px solid #F0F0F0;</w:t>
+      </w:r>
+    </w:p>
+    <w:p>
+      <w:pPr>
+        <w:spacing w:line="240" w:lineRule="auto"/>
+      </w:pPr>
+      <w:r>
+        <w:t xml:space="preserve">    border-right: 1px solid #F0F0F0;</w:t>
+      </w:r>
+    </w:p>
+    <w:p>
+      <w:pPr>
+        <w:spacing w:line="240" w:lineRule="auto"/>
+      </w:pPr>
+      <w:r>
+        <w:t xml:space="preserve">    border-bottom: 1px solid #F0F0F0;</w:t>
       </w:r>
     </w:p>
     <w:p>
@@ -1185,87 +1346,135 @@
         <w:spacing w:line="240" w:lineRule="auto"/>
       </w:pPr>
       <w:r>
-        <w:t>.expandcollapse-item:first-of-type {</w:t>
-      </w:r>
-    </w:p>
-    <w:p>
-      <w:pPr>
-        <w:spacing w:line="240" w:lineRule="auto"/>
-      </w:pPr>
-      <w:r>
-        <w:t xml:space="preserve">    border-top: 0;</w:t>
-      </w:r>
-    </w:p>
-    <w:p>
-      <w:pPr>
-        <w:spacing w:line="240" w:lineRule="auto"/>
-      </w:pPr>
-      <w:r>
-        <w:t>}</w:t>
-      </w:r>
-    </w:p>
-    <w:p>
-      <w:pPr>
-        <w:spacing w:line="240" w:lineRule="auto"/>
-      </w:pPr>
-      <w:r>
-        <w:t>.expandcollapse-heading-collapsed p {</w:t>
-      </w:r>
-    </w:p>
-    <w:p>
-      <w:pPr>
-        <w:spacing w:line="240" w:lineRule="auto"/>
-      </w:pPr>
-      <w:r>
-        <w:t xml:space="preserve">    margin: 0;</w:t>
-      </w:r>
-    </w:p>
-    <w:p>
-      <w:pPr>
-        <w:spacing w:line="240" w:lineRule="auto"/>
-      </w:pPr>
-      <w:r>
-        <w:t>}</w:t>
-      </w:r>
-    </w:p>
-    <w:p>
-      <w:pPr>
-        <w:spacing w:line="240" w:lineRule="auto"/>
-      </w:pPr>
-      <w:r>
-        <w:t>.expandcollapse-heading-expanded {</w:t>
-      </w:r>
-    </w:p>
-    <w:p>
-      <w:pPr>
-        <w:spacing w:line="240" w:lineRule="auto"/>
-      </w:pPr>
-      <w:r>
-        <w:t xml:space="preserve">    cursor: pointer;</w:t>
-      </w:r>
-    </w:p>
-    <w:p>
-      <w:pPr>
-        <w:spacing w:line="240" w:lineRule="auto"/>
-      </w:pPr>
-      <w:r>
-        <w:t xml:space="preserve">    padding: .3em;</w:t>
-      </w:r>
-    </w:p>
-    <w:p>
-      <w:pPr>
-        <w:spacing w:line="240" w:lineRule="auto"/>
-      </w:pPr>
-      <w:r>
-        <w:t xml:space="preserve">    color: black;</w:t>
-      </w:r>
-    </w:p>
-    <w:p>
-      <w:pPr>
-        <w:spacing w:line="240" w:lineRule="auto"/>
-      </w:pPr>
-      <w:r>
-        <w:t xml:space="preserve">    background-color: #F0F0F0;</w:t>
+        <w:t>/*animation:*/</w:t>
+      </w:r>
+    </w:p>
+    <w:p>
+      <w:pPr>
+        <w:spacing w:line="240" w:lineRule="auto"/>
+      </w:pPr>
+      <w:r>
+        <w:t>.slideDown.ng-hide {</w:t>
+      </w:r>
+    </w:p>
+    <w:p>
+      <w:pPr>
+        <w:spacing w:line="240" w:lineRule="auto"/>
+      </w:pPr>
+      <w:r>
+        <w:t xml:space="preserve">    height: 0;</w:t>
+      </w:r>
+    </w:p>
+    <w:p>
+      <w:pPr>
+        <w:spacing w:line="240" w:lineRule="auto"/>
+      </w:pPr>
+      <w:r>
+        <w:t xml:space="preserve">    -moz-transition: height 0.35s ease;</w:t>
+      </w:r>
+    </w:p>
+    <w:p>
+      <w:pPr>
+        <w:spacing w:line="240" w:lineRule="auto"/>
+      </w:pPr>
+      <w:r>
+        <w:t xml:space="preserve">    -o-transition: height 0.35s ease;</w:t>
+      </w:r>
+    </w:p>
+    <w:p>
+      <w:pPr>
+        <w:spacing w:line="240" w:lineRule="auto"/>
+      </w:pPr>
+      <w:r>
+        <w:t xml:space="preserve">    -webkit-transition: height 0.35s ease;</w:t>
+      </w:r>
+    </w:p>
+    <w:p>
+      <w:pPr>
+        <w:spacing w:line="240" w:lineRule="auto"/>
+      </w:pPr>
+      <w:r>
+        <w:t xml:space="preserve">    transition: height 0.35s ease;</w:t>
+      </w:r>
+    </w:p>
+    <w:p>
+      <w:pPr>
+        <w:spacing w:line="240" w:lineRule="auto"/>
+      </w:pPr>
+      <w:r>
+        <w:t xml:space="preserve">    overflow: hidden;</w:t>
+      </w:r>
+    </w:p>
+    <w:p>
+      <w:pPr>
+        <w:spacing w:line="240" w:lineRule="auto"/>
+      </w:pPr>
+      <w:r>
+        <w:t>}</w:t>
+      </w:r>
+    </w:p>
+    <w:p>
+      <w:pPr>
+        <w:spacing w:line="240" w:lineRule="auto"/>
+      </w:pPr>
+      <w:r>
+        <w:t>.slideDown {</w:t>
+      </w:r>
+    </w:p>
+    <w:p>
+      <w:pPr>
+        <w:spacing w:line="240" w:lineRule="auto"/>
+      </w:pPr>
+      <w:r>
+        <w:t xml:space="preserve">    -moz-transition: 0.35s ease;</w:t>
+      </w:r>
+    </w:p>
+    <w:p>
+      <w:pPr>
+        <w:spacing w:line="240" w:lineRule="auto"/>
+      </w:pPr>
+      <w:r>
+        <w:t xml:space="preserve">    -o-transition: 0.35s ease;</w:t>
+      </w:r>
+    </w:p>
+    <w:p>
+      <w:pPr>
+        <w:spacing w:line="240" w:lineRule="auto"/>
+      </w:pPr>
+      <w:r>
+        <w:t xml:space="preserve">    -webkit-transition: 0.35s ease;</w:t>
+      </w:r>
+    </w:p>
+    <w:p>
+      <w:pPr>
+        <w:spacing w:line="240" w:lineRule="auto"/>
+      </w:pPr>
+      <w:r>
+        <w:t xml:space="preserve">    transition: 0.35s ease;</w:t>
+      </w:r>
+    </w:p>
+    <w:p>
+      <w:pPr>
+        <w:spacing w:line="240" w:lineRule="auto"/>
+      </w:pPr>
+      <w:r>
+        <w:t xml:space="preserve">    overflow: auto;</w:t>
+      </w:r>
+    </w:p>
+    <w:p>
+      <w:pPr>
+        <w:spacing w:line="240" w:lineRule="auto"/>
+      </w:pPr>
+      <w:r>
+        <w:t>}</w:t>
+      </w:r>
+    </w:p>
+    <w:p>
+      <w:pPr>
+        <w:spacing w:line="240" w:lineRule="auto"/>
+      </w:pPr>
+      <w:r>
+        <w:t xml:space="preserve">    .slideDown.ng-hide-remove,</w:t>
       </w:r>
     </w:p>
     <w:p>
@@ -1274,31 +1483,47 @@
       </w:pPr>
       <w:r>
         <w:lastRenderedPageBreak/>
-        <w:t xml:space="preserve">    border: 1px solid #F0F0F0;</w:t>
-      </w:r>
-    </w:p>
-    <w:p>
-      <w:pPr>
-        <w:spacing w:line="240" w:lineRule="auto"/>
-      </w:pPr>
-      <w:r>
-        <w:t>}</w:t>
-      </w:r>
-    </w:p>
-    <w:p>
-      <w:pPr>
-        <w:spacing w:line="240" w:lineRule="auto"/>
-      </w:pPr>
-      <w:r>
-        <w:t>.expandcollapse-heading-expanded p {</w:t>
-      </w:r>
-    </w:p>
-    <w:p>
-      <w:pPr>
-        <w:spacing w:line="240" w:lineRule="auto"/>
-      </w:pPr>
-      <w:r>
-        <w:t xml:space="preserve">        margin: 0;</w:t>
+        <w:t xml:space="preserve">    .slideDown.ng-hide-add {</w:t>
+      </w:r>
+    </w:p>
+    <w:p>
+      <w:pPr>
+        <w:spacing w:line="240" w:lineRule="auto"/>
+      </w:pPr>
+      <w:r>
+        <w:t xml:space="preserve">        /* remember, the .hg-hide class is added to element</w:t>
+      </w:r>
+    </w:p>
+    <w:p>
+      <w:pPr>
+        <w:spacing w:line="240" w:lineRule="auto"/>
+      </w:pPr>
+      <w:r>
+        <w:t xml:space="preserve">  when the active class is added causing it to appear</w:t>
+      </w:r>
+    </w:p>
+    <w:p>
+      <w:pPr>
+        <w:spacing w:line="240" w:lineRule="auto"/>
+      </w:pPr>
+      <w:r>
+        <w:t xml:space="preserve">  as hidden. Therefore set the styling to display=block</w:t>
+      </w:r>
+    </w:p>
+    <w:p>
+      <w:pPr>
+        <w:spacing w:line="240" w:lineRule="auto"/>
+      </w:pPr>
+      <w:r>
+        <w:t xml:space="preserve">  so that the hide animation is visible */</w:t>
+      </w:r>
+    </w:p>
+    <w:p>
+      <w:pPr>
+        <w:spacing w:line="240" w:lineRule="auto"/>
+      </w:pPr>
+      <w:r>
+        <w:t xml:space="preserve">        display: block !important;</w:t>
       </w:r>
     </w:p>
     <w:p>
@@ -1314,198 +1539,6 @@
         <w:spacing w:line="240" w:lineRule="auto"/>
       </w:pPr>
       <w:r>
-        <w:t>.expand-collapse-content {</w:t>
-      </w:r>
-    </w:p>
-    <w:p>
-      <w:pPr>
-        <w:spacing w:line="240" w:lineRule="auto"/>
-      </w:pPr>
-      <w:r>
-        <w:t xml:space="preserve">    padding: .3em;</w:t>
-      </w:r>
-    </w:p>
-    <w:p>
-      <w:pPr>
-        <w:spacing w:line="240" w:lineRule="auto"/>
-      </w:pPr>
-      <w:r>
-        <w:t xml:space="preserve">    border-left: 1px solid #F0F0F0;</w:t>
-      </w:r>
-    </w:p>
-    <w:p>
-      <w:pPr>
-        <w:spacing w:line="240" w:lineRule="auto"/>
-      </w:pPr>
-      <w:r>
-        <w:t xml:space="preserve">    border-right: 1px solid #F0F0F0;</w:t>
-      </w:r>
-    </w:p>
-    <w:p>
-      <w:pPr>
-        <w:spacing w:line="240" w:lineRule="auto"/>
-      </w:pPr>
-      <w:r>
-        <w:t xml:space="preserve">    border-bottom: 1px solid #F0F0F0;</w:t>
-      </w:r>
-    </w:p>
-    <w:p>
-      <w:pPr>
-        <w:spacing w:line="240" w:lineRule="auto"/>
-      </w:pPr>
-      <w:r>
-        <w:t xml:space="preserve">    margin-bottom: 1em;</w:t>
-      </w:r>
-    </w:p>
-    <w:p>
-      <w:pPr>
-        <w:spacing w:line="240" w:lineRule="auto"/>
-      </w:pPr>
-      <w:r>
-        <w:t>}</w:t>
-      </w:r>
-    </w:p>
-    <w:p>
-      <w:pPr>
-        <w:spacing w:line="240" w:lineRule="auto"/>
-      </w:pPr>
-      <w:r>
-        <w:t>/*animation:*/</w:t>
-      </w:r>
-    </w:p>
-    <w:p>
-      <w:pPr>
-        <w:spacing w:line="240" w:lineRule="auto"/>
-      </w:pPr>
-      <w:r>
-        <w:t>.slideDown.ng-hide {</w:t>
-      </w:r>
-    </w:p>
-    <w:p>
-      <w:pPr>
-        <w:spacing w:line="240" w:lineRule="auto"/>
-      </w:pPr>
-      <w:r>
-        <w:t xml:space="preserve">    height: 0;</w:t>
-      </w:r>
-    </w:p>
-    <w:p>
-      <w:pPr>
-        <w:spacing w:line="240" w:lineRule="auto"/>
-      </w:pPr>
-      <w:r>
-        <w:t xml:space="preserve">    -moz-transition: height 0.35s ease;</w:t>
-      </w:r>
-    </w:p>
-    <w:p>
-      <w:pPr>
-        <w:spacing w:line="240" w:lineRule="auto"/>
-      </w:pPr>
-      <w:r>
-        <w:t xml:space="preserve">    -o-transition: height 0.35s ease;</w:t>
-      </w:r>
-    </w:p>
-    <w:p>
-      <w:pPr>
-        <w:spacing w:line="240" w:lineRule="auto"/>
-      </w:pPr>
-      <w:r>
-        <w:t xml:space="preserve">    -webkit-transition: height 0.35s ease;</w:t>
-      </w:r>
-    </w:p>
-    <w:p>
-      <w:pPr>
-        <w:spacing w:line="240" w:lineRule="auto"/>
-      </w:pPr>
-      <w:r>
-        <w:t xml:space="preserve">    transition: height 0.35s ease;</w:t>
-      </w:r>
-    </w:p>
-    <w:p>
-      <w:pPr>
-        <w:spacing w:line="240" w:lineRule="auto"/>
-      </w:pPr>
-      <w:r>
-        <w:t xml:space="preserve">    overflow: hidden;</w:t>
-      </w:r>
-    </w:p>
-    <w:p>
-      <w:pPr>
-        <w:spacing w:line="240" w:lineRule="auto"/>
-      </w:pPr>
-      <w:r>
-        <w:t>}</w:t>
-      </w:r>
-    </w:p>
-    <w:p>
-      <w:pPr>
-        <w:spacing w:line="240" w:lineRule="auto"/>
-      </w:pPr>
-      <w:r>
-        <w:t>.slideDown {</w:t>
-      </w:r>
-    </w:p>
-    <w:p>
-      <w:pPr>
-        <w:spacing w:line="240" w:lineRule="auto"/>
-      </w:pPr>
-      <w:r>
-        <w:t xml:space="preserve">    -moz-transition: 0.35s ease;</w:t>
-      </w:r>
-    </w:p>
-    <w:p>
-      <w:pPr>
-        <w:spacing w:line="240" w:lineRule="auto"/>
-      </w:pPr>
-      <w:r>
-        <w:t xml:space="preserve">    -o-transition: 0.35s ease;</w:t>
-      </w:r>
-    </w:p>
-    <w:p>
-      <w:pPr>
-        <w:spacing w:line="240" w:lineRule="auto"/>
-      </w:pPr>
-      <w:r>
-        <w:t xml:space="preserve">    -webkit-transition: 0.35s ease;</w:t>
-      </w:r>
-    </w:p>
-    <w:p>
-      <w:pPr>
-        <w:spacing w:line="240" w:lineRule="auto"/>
-      </w:pPr>
-      <w:r>
-        <w:t xml:space="preserve">    transition: 0.35s ease;</w:t>
-      </w:r>
-    </w:p>
-    <w:p>
-      <w:pPr>
-        <w:spacing w:line="240" w:lineRule="auto"/>
-      </w:pPr>
-      <w:r>
-        <w:t xml:space="preserve">    overflow: auto;</w:t>
-      </w:r>
-    </w:p>
-    <w:p>
-      <w:pPr>
-        <w:spacing w:line="240" w:lineRule="auto"/>
-      </w:pPr>
-      <w:r>
-        <w:t>}</w:t>
-      </w:r>
-    </w:p>
-    <w:p>
-      <w:pPr>
-        <w:spacing w:line="240" w:lineRule="auto"/>
-      </w:pPr>
-      <w:r>
-        <w:t xml:space="preserve">    .slideDown.ng-hide-remove,</w:t>
-      </w:r>
-    </w:p>
-    <w:p>
-      <w:pPr>
-        <w:spacing w:line="240" w:lineRule="auto"/>
-      </w:pPr>
-      <w:r>
         <w:t xml:space="preserve">    .slideDown.ng-hide-add {</w:t>
       </w:r>
     </w:p>
@@ -1514,239 +1547,183 @@
         <w:spacing w:line="240" w:lineRule="auto"/>
       </w:pPr>
       <w:r>
+        <w:t xml:space="preserve">        -moz-animation-name: hide;</w:t>
+      </w:r>
+    </w:p>
+    <w:p>
+      <w:pPr>
+        <w:spacing w:line="240" w:lineRule="auto"/>
+      </w:pPr>
+      <w:r>
+        <w:t xml:space="preserve">        -o-animation-name: hide;</w:t>
+      </w:r>
+    </w:p>
+    <w:p>
+      <w:pPr>
+        <w:spacing w:line="240" w:lineRule="auto"/>
+      </w:pPr>
+      <w:r>
+        <w:t xml:space="preserve">        -webkit-animation-name: hide;</w:t>
+      </w:r>
+    </w:p>
+    <w:p>
+      <w:pPr>
+        <w:spacing w:line="240" w:lineRule="auto"/>
+      </w:pPr>
+      <w:r>
+        <w:t xml:space="preserve">        animation-name: hide;</w:t>
+      </w:r>
+    </w:p>
+    <w:p>
+      <w:pPr>
+        <w:spacing w:line="240" w:lineRule="auto"/>
+      </w:pPr>
+      <w:r>
+        <w:t xml:space="preserve">        -moz-animation-duration: .5s;</w:t>
+      </w:r>
+    </w:p>
+    <w:p>
+      <w:pPr>
+        <w:spacing w:line="240" w:lineRule="auto"/>
+      </w:pPr>
+      <w:r>
+        <w:t xml:space="preserve">        -o-animation-duration: .5s;</w:t>
+      </w:r>
+    </w:p>
+    <w:p>
+      <w:pPr>
+        <w:spacing w:line="240" w:lineRule="auto"/>
+      </w:pPr>
+      <w:r>
+        <w:t xml:space="preserve">        -webkit-animation-duration: .5s;</w:t>
+      </w:r>
+    </w:p>
+    <w:p>
+      <w:pPr>
+        <w:spacing w:line="240" w:lineRule="auto"/>
+      </w:pPr>
+      <w:r>
+        <w:t xml:space="preserve">        animation-duration: .5s;</w:t>
+      </w:r>
+    </w:p>
+    <w:p>
+      <w:pPr>
+        <w:spacing w:line="240" w:lineRule="auto"/>
+      </w:pPr>
+      <w:r>
+        <w:t xml:space="preserve">        -webkit-animation-timing-function: ease-in;</w:t>
+      </w:r>
+    </w:p>
+    <w:p>
+      <w:pPr>
+        <w:spacing w:line="240" w:lineRule="auto"/>
+      </w:pPr>
+      <w:r>
+        <w:t xml:space="preserve">        -moz-animation-timing-function: ease-in;</w:t>
+      </w:r>
+    </w:p>
+    <w:p>
+      <w:pPr>
+        <w:spacing w:line="240" w:lineRule="auto"/>
+      </w:pPr>
+      <w:r>
+        <w:t xml:space="preserve">        -o-animation-timing-function: ease-in;</w:t>
+      </w:r>
+    </w:p>
+    <w:p>
+      <w:pPr>
+        <w:spacing w:line="240" w:lineRule="auto"/>
+      </w:pPr>
+      <w:r>
+        <w:t xml:space="preserve">        animation-timing-function: ease-in;</w:t>
+      </w:r>
+    </w:p>
+    <w:p>
+      <w:pPr>
+        <w:spacing w:line="240" w:lineRule="auto"/>
+      </w:pPr>
+      <w:r>
+        <w:t xml:space="preserve">    }</w:t>
+      </w:r>
+    </w:p>
+    <w:p>
+      <w:pPr>
+        <w:spacing w:line="240" w:lineRule="auto"/>
+      </w:pPr>
+      <w:r>
+        <w:t xml:space="preserve">    .slideDown.ng-hide-remove {</w:t>
+      </w:r>
+    </w:p>
+    <w:p>
+      <w:pPr>
+        <w:spacing w:line="240" w:lineRule="auto"/>
+      </w:pPr>
+      <w:r>
+        <w:t xml:space="preserve">        -webkit-animation-name: show;</w:t>
+      </w:r>
+    </w:p>
+    <w:p>
+      <w:pPr>
+        <w:spacing w:line="240" w:lineRule="auto"/>
+      </w:pPr>
+      <w:r>
+        <w:t xml:space="preserve">        -moz-animation-name: show;</w:t>
+      </w:r>
+    </w:p>
+    <w:p>
+      <w:pPr>
+        <w:spacing w:line="240" w:lineRule="auto"/>
+      </w:pPr>
+      <w:r>
+        <w:t xml:space="preserve">        -o-animation-name: show;</w:t>
+      </w:r>
+    </w:p>
+    <w:p>
+      <w:pPr>
+        <w:spacing w:line="240" w:lineRule="auto"/>
+      </w:pPr>
+      <w:r>
+        <w:t xml:space="preserve">        animation-name: show;</w:t>
+      </w:r>
+    </w:p>
+    <w:p>
+      <w:pPr>
+        <w:spacing w:line="240" w:lineRule="auto"/>
+      </w:pPr>
+      <w:r>
+        <w:t xml:space="preserve">        -webkit-animation-duration: .5s;</w:t>
+      </w:r>
+    </w:p>
+    <w:p>
+      <w:pPr>
+        <w:spacing w:line="240" w:lineRule="auto"/>
+      </w:pPr>
+      <w:r>
+        <w:t xml:space="preserve">        -moz-animation-duration: .5s;</w:t>
+      </w:r>
+    </w:p>
+    <w:p>
+      <w:pPr>
+        <w:spacing w:line="240" w:lineRule="auto"/>
+      </w:pPr>
+      <w:r>
+        <w:t xml:space="preserve">        -o-animation-duration: .5s;</w:t>
+      </w:r>
+    </w:p>
+    <w:p>
+      <w:pPr>
+        <w:spacing w:line="240" w:lineRule="auto"/>
+      </w:pPr>
+      <w:r>
+        <w:t xml:space="preserve">        animation-duration: .5s;</w:t>
+      </w:r>
+    </w:p>
+    <w:p>
+      <w:pPr>
+        <w:spacing w:line="240" w:lineRule="auto"/>
+      </w:pPr>
+      <w:r>
         <w:lastRenderedPageBreak/>
-        <w:t xml:space="preserve">        /* remember, the .hg-hide class is added to element</w:t>
-      </w:r>
-    </w:p>
-    <w:p>
-      <w:pPr>
-        <w:spacing w:line="240" w:lineRule="auto"/>
-      </w:pPr>
-      <w:r>
-        <w:t xml:space="preserve">  when the active class is added causing it to appear</w:t>
-      </w:r>
-    </w:p>
-    <w:p>
-      <w:pPr>
-        <w:spacing w:line="240" w:lineRule="auto"/>
-      </w:pPr>
-      <w:r>
-        <w:t xml:space="preserve">  as hidden. Therefore set the styling to display=block</w:t>
-      </w:r>
-    </w:p>
-    <w:p>
-      <w:pPr>
-        <w:spacing w:line="240" w:lineRule="auto"/>
-      </w:pPr>
-      <w:r>
-        <w:t xml:space="preserve">  so that the hide animation is visible */</w:t>
-      </w:r>
-    </w:p>
-    <w:p>
-      <w:pPr>
-        <w:spacing w:line="240" w:lineRule="auto"/>
-      </w:pPr>
-      <w:r>
-        <w:t xml:space="preserve">        display: block !important;</w:t>
-      </w:r>
-    </w:p>
-    <w:p>
-      <w:pPr>
-        <w:spacing w:line="240" w:lineRule="auto"/>
-      </w:pPr>
-      <w:r>
-        <w:t xml:space="preserve">    }</w:t>
-      </w:r>
-    </w:p>
-    <w:p>
-      <w:pPr>
-        <w:spacing w:line="240" w:lineRule="auto"/>
-      </w:pPr>
-      <w:r>
-        <w:t xml:space="preserve">    .slideDown.ng-hide-add {</w:t>
-      </w:r>
-    </w:p>
-    <w:p>
-      <w:pPr>
-        <w:spacing w:line="240" w:lineRule="auto"/>
-      </w:pPr>
-      <w:r>
-        <w:t xml:space="preserve">        -moz-animation-name: hide;</w:t>
-      </w:r>
-    </w:p>
-    <w:p>
-      <w:pPr>
-        <w:spacing w:line="240" w:lineRule="auto"/>
-      </w:pPr>
-      <w:r>
-        <w:t xml:space="preserve">        -o-animation-name: hide;</w:t>
-      </w:r>
-    </w:p>
-    <w:p>
-      <w:pPr>
-        <w:spacing w:line="240" w:lineRule="auto"/>
-      </w:pPr>
-      <w:r>
-        <w:t xml:space="preserve">        -webkit-animation-name: hide;</w:t>
-      </w:r>
-    </w:p>
-    <w:p>
-      <w:pPr>
-        <w:spacing w:line="240" w:lineRule="auto"/>
-      </w:pPr>
-      <w:r>
-        <w:t xml:space="preserve">        animation-name: hide;</w:t>
-      </w:r>
-    </w:p>
-    <w:p>
-      <w:pPr>
-        <w:spacing w:line="240" w:lineRule="auto"/>
-      </w:pPr>
-      <w:r>
-        <w:t xml:space="preserve">        -moz-animation-duration: .5s;</w:t>
-      </w:r>
-    </w:p>
-    <w:p>
-      <w:pPr>
-        <w:spacing w:line="240" w:lineRule="auto"/>
-      </w:pPr>
-      <w:r>
-        <w:t xml:space="preserve">        -o-animation-duration: .5s;</w:t>
-      </w:r>
-    </w:p>
-    <w:p>
-      <w:pPr>
-        <w:spacing w:line="240" w:lineRule="auto"/>
-      </w:pPr>
-      <w:r>
-        <w:t xml:space="preserve">        -webkit-animation-duration: .5s;</w:t>
-      </w:r>
-    </w:p>
-    <w:p>
-      <w:pPr>
-        <w:spacing w:line="240" w:lineRule="auto"/>
-      </w:pPr>
-      <w:r>
-        <w:t xml:space="preserve">        animation-duration: .5s;</w:t>
-      </w:r>
-    </w:p>
-    <w:p>
-      <w:pPr>
-        <w:spacing w:line="240" w:lineRule="auto"/>
-      </w:pPr>
-      <w:r>
-        <w:t xml:space="preserve">        -webkit-animation-timing-function: ease-in;</w:t>
-      </w:r>
-    </w:p>
-    <w:p>
-      <w:pPr>
-        <w:spacing w:line="240" w:lineRule="auto"/>
-      </w:pPr>
-      <w:r>
-        <w:t xml:space="preserve">        -moz-animation-timing-function: ease-in;</w:t>
-      </w:r>
-    </w:p>
-    <w:p>
-      <w:pPr>
-        <w:spacing w:line="240" w:lineRule="auto"/>
-      </w:pPr>
-      <w:r>
-        <w:t xml:space="preserve">        -o-animation-timing-function: ease-in;</w:t>
-      </w:r>
-    </w:p>
-    <w:p>
-      <w:pPr>
-        <w:spacing w:line="240" w:lineRule="auto"/>
-      </w:pPr>
-      <w:r>
-        <w:t xml:space="preserve">        animation-timing-function: ease-in;</w:t>
-      </w:r>
-    </w:p>
-    <w:p>
-      <w:pPr>
-        <w:spacing w:line="240" w:lineRule="auto"/>
-      </w:pPr>
-      <w:r>
-        <w:t xml:space="preserve">    }</w:t>
-      </w:r>
-    </w:p>
-    <w:p>
-      <w:pPr>
-        <w:spacing w:line="240" w:lineRule="auto"/>
-      </w:pPr>
-      <w:r>
-        <w:t xml:space="preserve">    .slideDown.ng-hide-remove {</w:t>
-      </w:r>
-    </w:p>
-    <w:p>
-      <w:pPr>
-        <w:spacing w:line="240" w:lineRule="auto"/>
-      </w:pPr>
-      <w:r>
-        <w:t xml:space="preserve">        -webkit-animation-name: show;</w:t>
-      </w:r>
-    </w:p>
-    <w:p>
-      <w:pPr>
-        <w:spacing w:line="240" w:lineRule="auto"/>
-      </w:pPr>
-      <w:r>
-        <w:t xml:space="preserve">        -moz-animation-name: show;</w:t>
-      </w:r>
-    </w:p>
-    <w:p>
-      <w:pPr>
-        <w:spacing w:line="240" w:lineRule="auto"/>
-      </w:pPr>
-      <w:r>
-        <w:t xml:space="preserve">        -o-animation-name: show;</w:t>
-      </w:r>
-    </w:p>
-    <w:p>
-      <w:pPr>
-        <w:spacing w:line="240" w:lineRule="auto"/>
-      </w:pPr>
-      <w:r>
-        <w:t xml:space="preserve">        animation-name: show;</w:t>
-      </w:r>
-    </w:p>
-    <w:p>
-      <w:pPr>
-        <w:spacing w:line="240" w:lineRule="auto"/>
-      </w:pPr>
-      <w:r>
-        <w:t xml:space="preserve">        -webkit-animation-duration: .5s;</w:t>
-      </w:r>
-    </w:p>
-    <w:p>
-      <w:pPr>
-        <w:spacing w:line="240" w:lineRule="auto"/>
-      </w:pPr>
-      <w:r>
-        <w:t xml:space="preserve">        -moz-animation-duration: .5s;</w:t>
-      </w:r>
-    </w:p>
-    <w:p>
-      <w:pPr>
-        <w:spacing w:line="240" w:lineRule="auto"/>
-      </w:pPr>
-      <w:r>
-        <w:t xml:space="preserve">        -o-animation-duration: .5s;</w:t>
-      </w:r>
-    </w:p>
-    <w:p>
-      <w:pPr>
-        <w:spacing w:line="240" w:lineRule="auto"/>
-      </w:pPr>
-      <w:r>
-        <w:t xml:space="preserve">        animation-duration: .5s;</w:t>
-      </w:r>
-    </w:p>
-    <w:p>
-      <w:pPr>
-        <w:spacing w:line="240" w:lineRule="auto"/>
-      </w:pPr>
-      <w:r>
         <w:t xml:space="preserve">        -webkit-animation-timing-function: ease-out;</w:t>
       </w:r>
     </w:p>
@@ -1755,7 +1732,6 @@
         <w:spacing w:line="240" w:lineRule="auto"/>
       </w:pPr>
       <w:r>
-        <w:lastRenderedPageBreak/>
         <w:t xml:space="preserve">        -moz-animation-timing-function: ease-out;</w:t>
       </w:r>
     </w:p>

</xml_diff>